<commit_message>
Update Introduction to data science in python
</commit_message>
<xml_diff>
--- a/Data Science Cheat/Python/Data Analyst Track/02-Introduction to Data Science in Python.docx
+++ b/Data Science Cheat/Python/Data Analyst Track/02-Introduction to Data Science in Python.docx
@@ -36,146 +36,400 @@
         <w:rPr>
           <w:sz w:val="24"/>
         </w:rPr>
-        <w:t xml:space="preserve">-Importting pandas and matplotlib </w:t>
-      </w:r>
-    </w:p>
-    <w:p>
-      <w:pPr>
-        <w:rPr>
-          <w:b/>
-          <w:sz w:val="24"/>
-          <w:highlight w:val="yellow"/>
-        </w:rPr>
-      </w:pPr>
-      <w:r>
-        <w:rPr>
-          <w:b/>
-          <w:sz w:val="24"/>
-          <w:highlight w:val="yellow"/>
-        </w:rPr>
-        <w:t xml:space="preserve">*import pandas as pd </w:t>
-      </w:r>
-    </w:p>
-    <w:p>
-      <w:pPr>
-        <w:rPr>
-          <w:b/>
-          <w:sz w:val="24"/>
-          <w:highlight w:val="yellow"/>
-        </w:rPr>
-      </w:pPr>
-      <w:r>
-        <w:rPr>
-          <w:b/>
-          <w:sz w:val="24"/>
-          <w:highlight w:val="yellow"/>
-        </w:rPr>
-        <w:t>*df = pd.read_csv(‘ransom.csv’)</w:t>
-      </w:r>
-    </w:p>
-    <w:p>
-      <w:pPr>
-        <w:rPr>
-          <w:b/>
-          <w:sz w:val="24"/>
-          <w:highlight w:val="yellow"/>
-        </w:rPr>
-      </w:pPr>
-      <w:r>
-        <w:rPr>
-          <w:b/>
-          <w:sz w:val="24"/>
-          <w:highlight w:val="yellow"/>
-        </w:rPr>
-        <w:t>*from matplotlib import pyplot as plt</w:t>
-      </w:r>
-    </w:p>
-    <w:p>
-      <w:pPr>
-        <w:rPr>
-          <w:b/>
-          <w:sz w:val="24"/>
-          <w:highlight w:val="yellow"/>
-        </w:rPr>
-      </w:pPr>
-      <w:r>
-        <w:rPr>
-          <w:b/>
-          <w:sz w:val="24"/>
-          <w:highlight w:val="yellow"/>
-        </w:rPr>
-        <w:t>*plt.plot(df.letters, df.frequency)</w:t>
-      </w:r>
-    </w:p>
-    <w:p>
-      <w:pPr>
-        <w:rPr>
-          <w:b/>
-          <w:sz w:val="24"/>
-        </w:rPr>
-      </w:pPr>
-      <w:r>
-        <w:rPr>
-          <w:b/>
-          <w:sz w:val="24"/>
-          <w:highlight w:val="yellow"/>
-        </w:rPr>
-        <w:t>*plt.show</w:t>
-      </w:r>
-    </w:p>
-    <w:p>
-      <w:pPr>
-        <w:rPr>
-          <w:b/>
-          <w:sz w:val="24"/>
-        </w:rPr>
-      </w:pPr>
-    </w:p>
-    <w:p>
-      <w:pPr>
-        <w:rPr>
-          <w:sz w:val="24"/>
-        </w:rPr>
-      </w:pPr>
-      <w:r>
-        <w:rPr>
-          <w:sz w:val="24"/>
-        </w:rPr>
-        <w:t>-Importing python module exercise :</w:t>
-      </w:r>
-    </w:p>
-    <w:p>
-      <w:pPr>
-        <w:shd w:val="clear" w:color="auto" w:fill="1E1E1E"/>
-        <w:spacing w:after="0" w:line="315" w:lineRule="atLeast"/>
-        <w:rPr>
-          <w:rFonts w:ascii="Consolas" w:eastAsia="Times New Roman" w:hAnsi="Consolas" w:cs="Times New Roman"/>
-          <w:color w:val="D4D4D4"/>
-          <w:sz w:val="24"/>
-          <w:szCs w:val="24"/>
-        </w:rPr>
-      </w:pPr>
-      <w:r>
-        <w:rPr>
-          <w:rFonts w:ascii="Consolas" w:eastAsia="Times New Roman" w:hAnsi="Consolas" w:cs="Times New Roman"/>
-          <w:color w:val="00C53B"/>
-          <w:sz w:val="24"/>
-          <w:szCs w:val="24"/>
-        </w:rPr>
-        <w:t># Import statsmodels under the alias sm</w:t>
-      </w:r>
-    </w:p>
-    <w:p>
-      <w:pPr>
-        <w:shd w:val="clear" w:color="auto" w:fill="1E1E1E"/>
-        <w:spacing w:after="0" w:line="315" w:lineRule="atLeast"/>
-        <w:rPr>
-          <w:rFonts w:ascii="Consolas" w:eastAsia="Times New Roman" w:hAnsi="Consolas" w:cs="Times New Roman"/>
-          <w:color w:val="D4D4D4"/>
-          <w:sz w:val="24"/>
-          <w:szCs w:val="24"/>
-        </w:rPr>
-      </w:pPr>
+        <w:t>-</w:t>
+      </w:r>
+      <w:proofErr w:type="spellStart"/>
+      <w:r>
+        <w:rPr>
+          <w:sz w:val="24"/>
+        </w:rPr>
+        <w:t>Importting</w:t>
+      </w:r>
+      <w:proofErr w:type="spellEnd"/>
+      <w:r>
+        <w:rPr>
+          <w:sz w:val="24"/>
+        </w:rPr>
+        <w:t xml:space="preserve"> pandas and </w:t>
+      </w:r>
+      <w:proofErr w:type="spellStart"/>
+      <w:r>
+        <w:rPr>
+          <w:sz w:val="24"/>
+        </w:rPr>
+        <w:t>matplotlib</w:t>
+      </w:r>
+      <w:proofErr w:type="spellEnd"/>
+      <w:r>
+        <w:rPr>
+          <w:sz w:val="24"/>
+        </w:rPr>
+        <w:t xml:space="preserve"> </w:t>
+      </w:r>
+    </w:p>
+    <w:p>
+      <w:pPr>
+        <w:rPr>
+          <w:b/>
+          <w:sz w:val="24"/>
+          <w:highlight w:val="yellow"/>
+        </w:rPr>
+      </w:pPr>
+      <w:r>
+        <w:rPr>
+          <w:b/>
+          <w:sz w:val="24"/>
+          <w:highlight w:val="yellow"/>
+        </w:rPr>
+        <w:t xml:space="preserve">*import pandas as </w:t>
+      </w:r>
+      <w:proofErr w:type="spellStart"/>
+      <w:proofErr w:type="gramStart"/>
+      <w:r>
+        <w:rPr>
+          <w:b/>
+          <w:sz w:val="24"/>
+          <w:highlight w:val="yellow"/>
+        </w:rPr>
+        <w:t>pd</w:t>
+      </w:r>
+      <w:proofErr w:type="spellEnd"/>
+      <w:proofErr w:type="gramEnd"/>
+      <w:r>
+        <w:rPr>
+          <w:b/>
+          <w:sz w:val="24"/>
+          <w:highlight w:val="yellow"/>
+        </w:rPr>
+        <w:t xml:space="preserve"> </w:t>
+      </w:r>
+    </w:p>
+    <w:p>
+      <w:pPr>
+        <w:rPr>
+          <w:b/>
+          <w:sz w:val="24"/>
+          <w:highlight w:val="yellow"/>
+        </w:rPr>
+      </w:pPr>
+      <w:r>
+        <w:rPr>
+          <w:b/>
+          <w:sz w:val="24"/>
+          <w:highlight w:val="yellow"/>
+        </w:rPr>
+        <w:t>*</w:t>
+      </w:r>
+      <w:proofErr w:type="spellStart"/>
+      <w:r>
+        <w:rPr>
+          <w:b/>
+          <w:sz w:val="24"/>
+          <w:highlight w:val="yellow"/>
+        </w:rPr>
+        <w:t>df</w:t>
+      </w:r>
+      <w:proofErr w:type="spellEnd"/>
+      <w:r>
+        <w:rPr>
+          <w:b/>
+          <w:sz w:val="24"/>
+          <w:highlight w:val="yellow"/>
+        </w:rPr>
+        <w:t xml:space="preserve"> = </w:t>
+      </w:r>
+      <w:proofErr w:type="spellStart"/>
+      <w:r>
+        <w:rPr>
+          <w:b/>
+          <w:sz w:val="24"/>
+          <w:highlight w:val="yellow"/>
+        </w:rPr>
+        <w:t>pd.read_</w:t>
+      </w:r>
+      <w:proofErr w:type="gramStart"/>
+      <w:r>
+        <w:rPr>
+          <w:b/>
+          <w:sz w:val="24"/>
+          <w:highlight w:val="yellow"/>
+        </w:rPr>
+        <w:t>csv</w:t>
+      </w:r>
+      <w:proofErr w:type="spellEnd"/>
+      <w:r>
+        <w:rPr>
+          <w:b/>
+          <w:sz w:val="24"/>
+          <w:highlight w:val="yellow"/>
+        </w:rPr>
+        <w:t>(</w:t>
+      </w:r>
+      <w:proofErr w:type="gramEnd"/>
+      <w:r>
+        <w:rPr>
+          <w:b/>
+          <w:sz w:val="24"/>
+          <w:highlight w:val="yellow"/>
+        </w:rPr>
+        <w:t>‘ransom.csv’)</w:t>
+      </w:r>
+    </w:p>
+    <w:p>
+      <w:pPr>
+        <w:rPr>
+          <w:b/>
+          <w:sz w:val="24"/>
+          <w:highlight w:val="yellow"/>
+        </w:rPr>
+      </w:pPr>
+      <w:r>
+        <w:rPr>
+          <w:b/>
+          <w:sz w:val="24"/>
+          <w:highlight w:val="yellow"/>
+        </w:rPr>
+        <w:t xml:space="preserve">*from </w:t>
+      </w:r>
+      <w:proofErr w:type="spellStart"/>
+      <w:r>
+        <w:rPr>
+          <w:b/>
+          <w:sz w:val="24"/>
+          <w:highlight w:val="yellow"/>
+        </w:rPr>
+        <w:t>matplotlib</w:t>
+      </w:r>
+      <w:proofErr w:type="spellEnd"/>
+      <w:r>
+        <w:rPr>
+          <w:b/>
+          <w:sz w:val="24"/>
+          <w:highlight w:val="yellow"/>
+        </w:rPr>
+        <w:t xml:space="preserve"> import </w:t>
+      </w:r>
+      <w:proofErr w:type="spellStart"/>
+      <w:r>
+        <w:rPr>
+          <w:b/>
+          <w:sz w:val="24"/>
+          <w:highlight w:val="yellow"/>
+        </w:rPr>
+        <w:t>pyplot</w:t>
+      </w:r>
+      <w:proofErr w:type="spellEnd"/>
+      <w:r>
+        <w:rPr>
+          <w:b/>
+          <w:sz w:val="24"/>
+          <w:highlight w:val="yellow"/>
+        </w:rPr>
+        <w:t xml:space="preserve"> as </w:t>
+      </w:r>
+      <w:proofErr w:type="spellStart"/>
+      <w:r>
+        <w:rPr>
+          <w:b/>
+          <w:sz w:val="24"/>
+          <w:highlight w:val="yellow"/>
+        </w:rPr>
+        <w:t>plt</w:t>
+      </w:r>
+      <w:proofErr w:type="spellEnd"/>
+    </w:p>
+    <w:p>
+      <w:pPr>
+        <w:rPr>
+          <w:b/>
+          <w:sz w:val="24"/>
+          <w:highlight w:val="yellow"/>
+        </w:rPr>
+      </w:pPr>
+      <w:r>
+        <w:rPr>
+          <w:b/>
+          <w:sz w:val="24"/>
+          <w:highlight w:val="yellow"/>
+        </w:rPr>
+        <w:t>*</w:t>
+      </w:r>
+      <w:proofErr w:type="spellStart"/>
+      <w:proofErr w:type="gramStart"/>
+      <w:r>
+        <w:rPr>
+          <w:b/>
+          <w:sz w:val="24"/>
+          <w:highlight w:val="yellow"/>
+        </w:rPr>
+        <w:t>plt.plot</w:t>
+      </w:r>
+      <w:proofErr w:type="spellEnd"/>
+      <w:r>
+        <w:rPr>
+          <w:b/>
+          <w:sz w:val="24"/>
+          <w:highlight w:val="yellow"/>
+        </w:rPr>
+        <w:t>(</w:t>
+      </w:r>
+      <w:proofErr w:type="spellStart"/>
+      <w:proofErr w:type="gramEnd"/>
+      <w:r>
+        <w:rPr>
+          <w:b/>
+          <w:sz w:val="24"/>
+          <w:highlight w:val="yellow"/>
+        </w:rPr>
+        <w:t>df.letters</w:t>
+      </w:r>
+      <w:proofErr w:type="spellEnd"/>
+      <w:r>
+        <w:rPr>
+          <w:b/>
+          <w:sz w:val="24"/>
+          <w:highlight w:val="yellow"/>
+        </w:rPr>
+        <w:t xml:space="preserve">, </w:t>
+      </w:r>
+      <w:proofErr w:type="spellStart"/>
+      <w:r>
+        <w:rPr>
+          <w:b/>
+          <w:sz w:val="24"/>
+          <w:highlight w:val="yellow"/>
+        </w:rPr>
+        <w:t>df.frequency</w:t>
+      </w:r>
+      <w:proofErr w:type="spellEnd"/>
+      <w:r>
+        <w:rPr>
+          <w:b/>
+          <w:sz w:val="24"/>
+          <w:highlight w:val="yellow"/>
+        </w:rPr>
+        <w:t>)</w:t>
+      </w:r>
+    </w:p>
+    <w:p>
+      <w:pPr>
+        <w:rPr>
+          <w:b/>
+          <w:sz w:val="24"/>
+        </w:rPr>
+      </w:pPr>
+      <w:r>
+        <w:rPr>
+          <w:b/>
+          <w:sz w:val="24"/>
+          <w:highlight w:val="yellow"/>
+        </w:rPr>
+        <w:t>*</w:t>
+      </w:r>
+      <w:proofErr w:type="spellStart"/>
+      <w:r>
+        <w:rPr>
+          <w:b/>
+          <w:sz w:val="24"/>
+          <w:highlight w:val="yellow"/>
+        </w:rPr>
+        <w:t>plt.show</w:t>
+      </w:r>
+      <w:proofErr w:type="spellEnd"/>
+    </w:p>
+    <w:p>
+      <w:pPr>
+        <w:rPr>
+          <w:b/>
+          <w:sz w:val="24"/>
+        </w:rPr>
+      </w:pPr>
+    </w:p>
+    <w:p>
+      <w:pPr>
+        <w:rPr>
+          <w:sz w:val="24"/>
+        </w:rPr>
+      </w:pPr>
+      <w:r>
+        <w:rPr>
+          <w:sz w:val="24"/>
+        </w:rPr>
+        <w:t xml:space="preserve">-Importing python module </w:t>
+      </w:r>
+      <w:proofErr w:type="gramStart"/>
+      <w:r>
+        <w:rPr>
+          <w:sz w:val="24"/>
+        </w:rPr>
+        <w:t>exercise :</w:t>
+      </w:r>
+      <w:proofErr w:type="gramEnd"/>
+    </w:p>
+    <w:p>
+      <w:pPr>
+        <w:shd w:val="clear" w:color="auto" w:fill="1E1E1E"/>
+        <w:spacing w:after="0" w:line="315" w:lineRule="atLeast"/>
+        <w:rPr>
+          <w:rFonts w:ascii="Consolas" w:eastAsia="Times New Roman" w:hAnsi="Consolas" w:cs="Times New Roman"/>
+          <w:color w:val="D4D4D4"/>
+          <w:sz w:val="24"/>
+          <w:szCs w:val="24"/>
+        </w:rPr>
+      </w:pPr>
+      <w:r>
+        <w:rPr>
+          <w:rFonts w:ascii="Consolas" w:eastAsia="Times New Roman" w:hAnsi="Consolas" w:cs="Times New Roman"/>
+          <w:color w:val="00C53B"/>
+          <w:sz w:val="24"/>
+          <w:szCs w:val="24"/>
+        </w:rPr>
+        <w:t># Import </w:t>
+      </w:r>
+      <w:proofErr w:type="spellStart"/>
+      <w:r>
+        <w:rPr>
+          <w:rFonts w:ascii="Consolas" w:eastAsia="Times New Roman" w:hAnsi="Consolas" w:cs="Times New Roman"/>
+          <w:color w:val="00C53B"/>
+          <w:sz w:val="24"/>
+          <w:szCs w:val="24"/>
+        </w:rPr>
+        <w:t>statsmodels</w:t>
+      </w:r>
+      <w:proofErr w:type="spellEnd"/>
+      <w:r>
+        <w:rPr>
+          <w:rFonts w:ascii="Consolas" w:eastAsia="Times New Roman" w:hAnsi="Consolas" w:cs="Times New Roman"/>
+          <w:color w:val="00C53B"/>
+          <w:sz w:val="24"/>
+          <w:szCs w:val="24"/>
+        </w:rPr>
+        <w:t> under the alias </w:t>
+      </w:r>
+      <w:proofErr w:type="spellStart"/>
+      <w:r>
+        <w:rPr>
+          <w:rFonts w:ascii="Consolas" w:eastAsia="Times New Roman" w:hAnsi="Consolas" w:cs="Times New Roman"/>
+          <w:color w:val="00C53B"/>
+          <w:sz w:val="24"/>
+          <w:szCs w:val="24"/>
+        </w:rPr>
+        <w:t>sm</w:t>
+      </w:r>
+      <w:proofErr w:type="spellEnd"/>
+    </w:p>
+    <w:p>
+      <w:pPr>
+        <w:shd w:val="clear" w:color="auto" w:fill="1E1E1E"/>
+        <w:spacing w:after="0" w:line="315" w:lineRule="atLeast"/>
+        <w:rPr>
+          <w:rFonts w:ascii="Consolas" w:eastAsia="Times New Roman" w:hAnsi="Consolas" w:cs="Times New Roman"/>
+          <w:color w:val="D4D4D4"/>
+          <w:sz w:val="24"/>
+          <w:szCs w:val="24"/>
+        </w:rPr>
+      </w:pPr>
+      <w:proofErr w:type="gramStart"/>
       <w:r>
         <w:rPr>
           <w:rFonts w:ascii="Consolas" w:eastAsia="Times New Roman" w:hAnsi="Consolas" w:cs="Times New Roman"/>
@@ -185,6 +439,7 @@
         </w:rPr>
         <w:t>import</w:t>
       </w:r>
+      <w:proofErr w:type="gramEnd"/>
       <w:r>
         <w:rPr>
           <w:rFonts w:ascii="Consolas" w:eastAsia="Times New Roman" w:hAnsi="Consolas" w:cs="Times New Roman"/>
@@ -194,6 +449,7 @@
         </w:rPr>
         <w:t> </w:t>
       </w:r>
+      <w:proofErr w:type="spellStart"/>
       <w:r>
         <w:rPr>
           <w:rFonts w:ascii="Consolas" w:eastAsia="Times New Roman" w:hAnsi="Consolas" w:cs="Times New Roman"/>
@@ -203,6 +459,7 @@
         </w:rPr>
         <w:t>statsmodels</w:t>
       </w:r>
+      <w:proofErr w:type="spellEnd"/>
       <w:r>
         <w:rPr>
           <w:rFonts w:ascii="Consolas" w:eastAsia="Times New Roman" w:hAnsi="Consolas" w:cs="Times New Roman"/>
@@ -230,6 +487,7 @@
         </w:rPr>
         <w:t> </w:t>
       </w:r>
+      <w:proofErr w:type="spellStart"/>
       <w:r>
         <w:rPr>
           <w:rFonts w:ascii="Consolas" w:eastAsia="Times New Roman" w:hAnsi="Consolas" w:cs="Times New Roman"/>
@@ -239,46 +497,79 @@
         </w:rPr>
         <w:t>sm</w:t>
       </w:r>
-    </w:p>
-    <w:p>
-      <w:pPr>
-        <w:rPr>
-          <w:sz w:val="24"/>
-        </w:rPr>
-      </w:pPr>
-    </w:p>
-    <w:p>
-      <w:pPr>
-        <w:shd w:val="clear" w:color="auto" w:fill="1E1E1E"/>
-        <w:spacing w:after="0" w:line="315" w:lineRule="atLeast"/>
-        <w:rPr>
-          <w:rFonts w:ascii="Consolas" w:eastAsia="Times New Roman" w:hAnsi="Consolas" w:cs="Times New Roman"/>
-          <w:color w:val="D4D4D4"/>
-          <w:sz w:val="24"/>
-          <w:szCs w:val="24"/>
-        </w:rPr>
-      </w:pPr>
-      <w:r>
-        <w:rPr>
-          <w:rFonts w:ascii="Consolas" w:eastAsia="Times New Roman" w:hAnsi="Consolas" w:cs="Times New Roman"/>
-          <w:color w:val="00C53B"/>
-          <w:sz w:val="24"/>
-          <w:szCs w:val="24"/>
-        </w:rPr>
-        <w:t># Use an import statement to import seaborn with alias sns</w:t>
-      </w:r>
-    </w:p>
-    <w:p>
-      <w:pPr>
-        <w:shd w:val="clear" w:color="auto" w:fill="1E1E1E"/>
-        <w:spacing w:after="0" w:line="315" w:lineRule="atLeast"/>
-        <w:rPr>
-          <w:rFonts w:ascii="Consolas" w:eastAsia="Times New Roman" w:hAnsi="Consolas" w:cs="Times New Roman"/>
-          <w:color w:val="D4D4D4"/>
-          <w:sz w:val="24"/>
-          <w:szCs w:val="24"/>
-        </w:rPr>
-      </w:pPr>
+      <w:proofErr w:type="spellEnd"/>
+    </w:p>
+    <w:p>
+      <w:pPr>
+        <w:rPr>
+          <w:sz w:val="24"/>
+        </w:rPr>
+      </w:pPr>
+    </w:p>
+    <w:p>
+      <w:pPr>
+        <w:shd w:val="clear" w:color="auto" w:fill="1E1E1E"/>
+        <w:spacing w:after="0" w:line="315" w:lineRule="atLeast"/>
+        <w:rPr>
+          <w:rFonts w:ascii="Consolas" w:eastAsia="Times New Roman" w:hAnsi="Consolas" w:cs="Times New Roman"/>
+          <w:color w:val="D4D4D4"/>
+          <w:sz w:val="24"/>
+          <w:szCs w:val="24"/>
+        </w:rPr>
+      </w:pPr>
+      <w:r>
+        <w:rPr>
+          <w:rFonts w:ascii="Consolas" w:eastAsia="Times New Roman" w:hAnsi="Consolas" w:cs="Times New Roman"/>
+          <w:color w:val="00C53B"/>
+          <w:sz w:val="24"/>
+          <w:szCs w:val="24"/>
+        </w:rPr>
+        <w:t># Use an import statement to import </w:t>
+      </w:r>
+      <w:proofErr w:type="spellStart"/>
+      <w:r>
+        <w:rPr>
+          <w:rFonts w:ascii="Consolas" w:eastAsia="Times New Roman" w:hAnsi="Consolas" w:cs="Times New Roman"/>
+          <w:color w:val="00C53B"/>
+          <w:sz w:val="24"/>
+          <w:szCs w:val="24"/>
+        </w:rPr>
+        <w:t>seaborn</w:t>
+      </w:r>
+      <w:proofErr w:type="spellEnd"/>
+      <w:r>
+        <w:rPr>
+          <w:rFonts w:ascii="Consolas" w:eastAsia="Times New Roman" w:hAnsi="Consolas" w:cs="Times New Roman"/>
+          <w:color w:val="00C53B"/>
+          <w:sz w:val="24"/>
+          <w:szCs w:val="24"/>
+        </w:rPr>
+        <w:t> with alias </w:t>
+      </w:r>
+      <w:proofErr w:type="spellStart"/>
+      <w:r>
+        <w:rPr>
+          <w:rFonts w:ascii="Consolas" w:eastAsia="Times New Roman" w:hAnsi="Consolas" w:cs="Times New Roman"/>
+          <w:color w:val="00C53B"/>
+          <w:sz w:val="24"/>
+          <w:szCs w:val="24"/>
+        </w:rPr>
+        <w:t>sns</w:t>
+      </w:r>
+      <w:proofErr w:type="spellEnd"/>
+    </w:p>
+    <w:p>
+      <w:pPr>
+        <w:shd w:val="clear" w:color="auto" w:fill="1E1E1E"/>
+        <w:spacing w:after="0" w:line="315" w:lineRule="atLeast"/>
+        <w:rPr>
+          <w:rFonts w:ascii="Consolas" w:eastAsia="Times New Roman" w:hAnsi="Consolas" w:cs="Times New Roman"/>
+          <w:color w:val="D4D4D4"/>
+          <w:sz w:val="24"/>
+          <w:szCs w:val="24"/>
+        </w:rPr>
+      </w:pPr>
+      <w:proofErr w:type="gramStart"/>
       <w:r>
         <w:rPr>
           <w:rFonts w:ascii="Consolas" w:eastAsia="Times New Roman" w:hAnsi="Consolas" w:cs="Times New Roman"/>
@@ -288,6 +579,7 @@
         </w:rPr>
         <w:t>import</w:t>
       </w:r>
+      <w:proofErr w:type="gramEnd"/>
       <w:r>
         <w:rPr>
           <w:rFonts w:ascii="Consolas" w:eastAsia="Times New Roman" w:hAnsi="Consolas" w:cs="Times New Roman"/>
@@ -297,6 +589,7 @@
         </w:rPr>
         <w:t> </w:t>
       </w:r>
+      <w:proofErr w:type="spellStart"/>
       <w:r>
         <w:rPr>
           <w:rFonts w:ascii="Consolas" w:eastAsia="Times New Roman" w:hAnsi="Consolas" w:cs="Times New Roman"/>
@@ -306,6 +599,7 @@
         </w:rPr>
         <w:t>seaborn</w:t>
       </w:r>
+      <w:proofErr w:type="spellEnd"/>
       <w:r>
         <w:rPr>
           <w:rFonts w:ascii="Consolas" w:eastAsia="Times New Roman" w:hAnsi="Consolas" w:cs="Times New Roman"/>
@@ -333,6 +627,7 @@
         </w:rPr>
         <w:t> </w:t>
       </w:r>
+      <w:proofErr w:type="spellStart"/>
       <w:r>
         <w:rPr>
           <w:rFonts w:ascii="Consolas" w:eastAsia="Times New Roman" w:hAnsi="Consolas" w:cs="Times New Roman"/>
@@ -342,26 +637,35 @@
         </w:rPr>
         <w:t>sns</w:t>
       </w:r>
-    </w:p>
-    <w:p>
-      <w:pPr>
-        <w:rPr>
-          <w:sz w:val="24"/>
-        </w:rPr>
-      </w:pPr>
-    </w:p>
-    <w:p>
-      <w:pPr>
-        <w:rPr>
-          <w:sz w:val="24"/>
-        </w:rPr>
-      </w:pPr>
-      <w:r>
-        <w:rPr>
-          <w:sz w:val="24"/>
-        </w:rPr>
-        <w:t>-creating a float exercise :</w:t>
-      </w:r>
+      <w:proofErr w:type="spellEnd"/>
+    </w:p>
+    <w:p>
+      <w:pPr>
+        <w:rPr>
+          <w:sz w:val="24"/>
+        </w:rPr>
+      </w:pPr>
+    </w:p>
+    <w:p>
+      <w:pPr>
+        <w:rPr>
+          <w:sz w:val="24"/>
+        </w:rPr>
+      </w:pPr>
+      <w:r>
+        <w:rPr>
+          <w:sz w:val="24"/>
+        </w:rPr>
+        <w:t xml:space="preserve">-creating a float </w:t>
+      </w:r>
+      <w:proofErr w:type="gramStart"/>
+      <w:r>
+        <w:rPr>
+          <w:sz w:val="24"/>
+        </w:rPr>
+        <w:t>exercise :</w:t>
+      </w:r>
+      <w:proofErr w:type="gramEnd"/>
     </w:p>
     <w:p>
       <w:pPr>
@@ -395,6 +699,7 @@
           <w:szCs w:val="24"/>
         </w:rPr>
       </w:pPr>
+      <w:proofErr w:type="spellStart"/>
       <w:r>
         <w:rPr>
           <w:rFonts w:ascii="Consolas" w:eastAsia="Times New Roman" w:hAnsi="Consolas" w:cs="Times New Roman"/>
@@ -404,6 +709,7 @@
         </w:rPr>
         <w:t>bayes_age</w:t>
       </w:r>
+      <w:proofErr w:type="spellEnd"/>
       <w:r>
         <w:rPr>
           <w:rFonts w:ascii="Consolas" w:eastAsia="Times New Roman" w:hAnsi="Consolas" w:cs="Times New Roman"/>
@@ -453,20 +759,32 @@
           <w:sz w:val="24"/>
           <w:szCs w:val="24"/>
         </w:rPr>
-        <w:t># Display the variable bayes_age</w:t>
-      </w:r>
-    </w:p>
-    <w:p>
-      <w:pPr>
-        <w:shd w:val="clear" w:color="auto" w:fill="1E1E1E"/>
-        <w:spacing w:after="0" w:line="315" w:lineRule="atLeast"/>
-        <w:rPr>
-          <w:rFonts w:ascii="Consolas" w:eastAsia="Times New Roman" w:hAnsi="Consolas" w:cs="Times New Roman"/>
-          <w:color w:val="D4D4D4"/>
-          <w:sz w:val="24"/>
-          <w:szCs w:val="24"/>
-        </w:rPr>
-      </w:pPr>
+        <w:t># Display the variable </w:t>
+      </w:r>
+      <w:proofErr w:type="spellStart"/>
+      <w:r>
+        <w:rPr>
+          <w:rFonts w:ascii="Consolas" w:eastAsia="Times New Roman" w:hAnsi="Consolas" w:cs="Times New Roman"/>
+          <w:color w:val="00C53B"/>
+          <w:sz w:val="24"/>
+          <w:szCs w:val="24"/>
+        </w:rPr>
+        <w:t>bayes_age</w:t>
+      </w:r>
+      <w:proofErr w:type="spellEnd"/>
+    </w:p>
+    <w:p>
+      <w:pPr>
+        <w:shd w:val="clear" w:color="auto" w:fill="1E1E1E"/>
+        <w:spacing w:after="0" w:line="315" w:lineRule="atLeast"/>
+        <w:rPr>
+          <w:rFonts w:ascii="Consolas" w:eastAsia="Times New Roman" w:hAnsi="Consolas" w:cs="Times New Roman"/>
+          <w:color w:val="D4D4D4"/>
+          <w:sz w:val="24"/>
+          <w:szCs w:val="24"/>
+        </w:rPr>
+      </w:pPr>
+      <w:proofErr w:type="gramStart"/>
       <w:r>
         <w:rPr>
           <w:rFonts w:ascii="Consolas" w:eastAsia="Times New Roman" w:hAnsi="Consolas" w:cs="Times New Roman"/>
@@ -485,6 +803,8 @@
         </w:rPr>
         <w:t>(</w:t>
       </w:r>
+      <w:proofErr w:type="spellStart"/>
+      <w:proofErr w:type="gramEnd"/>
       <w:r>
         <w:rPr>
           <w:rFonts w:ascii="Consolas" w:eastAsia="Times New Roman" w:hAnsi="Consolas" w:cs="Times New Roman"/>
@@ -494,6 +814,7 @@
         </w:rPr>
         <w:t>bayes_age</w:t>
       </w:r>
+      <w:proofErr w:type="spellEnd"/>
       <w:r>
         <w:rPr>
           <w:rFonts w:ascii="Consolas" w:eastAsia="Times New Roman" w:hAnsi="Consolas" w:cs="Times New Roman"/>
@@ -521,8 +842,16 @@
         <w:rPr>
           <w:sz w:val="24"/>
         </w:rPr>
-        <w:t>-creating strings :</w:t>
-      </w:r>
+        <w:t xml:space="preserve">-creating </w:t>
+      </w:r>
+      <w:proofErr w:type="gramStart"/>
+      <w:r>
+        <w:rPr>
+          <w:sz w:val="24"/>
+        </w:rPr>
+        <w:t>strings :</w:t>
+      </w:r>
+      <w:proofErr w:type="gramEnd"/>
     </w:p>
     <w:p>
       <w:pPr>
@@ -556,6 +885,7 @@
           <w:szCs w:val="24"/>
         </w:rPr>
       </w:pPr>
+      <w:proofErr w:type="spellStart"/>
       <w:r>
         <w:rPr>
           <w:rFonts w:ascii="Consolas" w:eastAsia="Times New Roman" w:hAnsi="Consolas" w:cs="Times New Roman"/>
@@ -565,6 +895,7 @@
         </w:rPr>
         <w:t>favorite_toy</w:t>
       </w:r>
+      <w:proofErr w:type="spellEnd"/>
       <w:r>
         <w:rPr>
           <w:rFonts w:ascii="Consolas" w:eastAsia="Times New Roman" w:hAnsi="Consolas" w:cs="Times New Roman"/>
@@ -628,6 +959,7 @@
           <w:szCs w:val="24"/>
         </w:rPr>
       </w:pPr>
+      <w:proofErr w:type="gramStart"/>
       <w:r>
         <w:rPr>
           <w:rFonts w:ascii="Consolas" w:eastAsia="Times New Roman" w:hAnsi="Consolas" w:cs="Times New Roman"/>
@@ -637,6 +969,7 @@
         </w:rPr>
         <w:t>owner</w:t>
       </w:r>
+      <w:proofErr w:type="gramEnd"/>
       <w:r>
         <w:rPr>
           <w:rFonts w:ascii="Consolas" w:eastAsia="Times New Roman" w:hAnsi="Consolas" w:cs="Times New Roman"/>
@@ -653,7 +986,27 @@
           <w:sz w:val="24"/>
           <w:szCs w:val="24"/>
         </w:rPr>
-        <w:t>'DataCamp'</w:t>
+        <w:t>'</w:t>
+      </w:r>
+      <w:proofErr w:type="spellStart"/>
+      <w:r>
+        <w:rPr>
+          <w:rFonts w:ascii="Consolas" w:eastAsia="Times New Roman" w:hAnsi="Consolas" w:cs="Times New Roman"/>
+          <w:color w:val="DC4D8B"/>
+          <w:sz w:val="24"/>
+          <w:szCs w:val="24"/>
+        </w:rPr>
+        <w:t>DataCamp</w:t>
+      </w:r>
+      <w:proofErr w:type="spellEnd"/>
+      <w:r>
+        <w:rPr>
+          <w:rFonts w:ascii="Consolas" w:eastAsia="Times New Roman" w:hAnsi="Consolas" w:cs="Times New Roman"/>
+          <w:color w:val="DC4D8B"/>
+          <w:sz w:val="24"/>
+          <w:szCs w:val="24"/>
+        </w:rPr>
+        <w:t>'</w:t>
       </w:r>
     </w:p>
     <w:p>
@@ -700,6 +1053,7 @@
           <w:szCs w:val="24"/>
         </w:rPr>
       </w:pPr>
+      <w:proofErr w:type="gramStart"/>
       <w:r>
         <w:rPr>
           <w:rFonts w:ascii="Consolas" w:eastAsia="Times New Roman" w:hAnsi="Consolas" w:cs="Times New Roman"/>
@@ -718,6 +1072,8 @@
         </w:rPr>
         <w:t>(</w:t>
       </w:r>
+      <w:proofErr w:type="spellStart"/>
+      <w:proofErr w:type="gramEnd"/>
       <w:r>
         <w:rPr>
           <w:rFonts w:ascii="Consolas" w:eastAsia="Times New Roman" w:hAnsi="Consolas" w:cs="Times New Roman"/>
@@ -727,6 +1083,7 @@
         </w:rPr>
         <w:t>favorite_toy</w:t>
       </w:r>
+      <w:proofErr w:type="spellEnd"/>
       <w:r>
         <w:rPr>
           <w:rFonts w:ascii="Consolas" w:eastAsia="Times New Roman" w:hAnsi="Consolas" w:cs="Times New Roman"/>
@@ -748,6 +1105,7 @@
           <w:szCs w:val="24"/>
         </w:rPr>
       </w:pPr>
+      <w:proofErr w:type="gramStart"/>
       <w:r>
         <w:rPr>
           <w:rFonts w:ascii="Consolas" w:eastAsia="Times New Roman" w:hAnsi="Consolas" w:cs="Times New Roman"/>
@@ -766,6 +1124,7 @@
         </w:rPr>
         <w:t>(</w:t>
       </w:r>
+      <w:proofErr w:type="gramEnd"/>
       <w:r>
         <w:rPr>
           <w:rFonts w:ascii="Consolas" w:eastAsia="Times New Roman" w:hAnsi="Consolas" w:cs="Times New Roman"/>
@@ -796,28 +1155,56 @@
           <w:sz w:val="24"/>
         </w:rPr>
         <w:lastRenderedPageBreak/>
-        <w:t>-Correcting string error :</w:t>
-      </w:r>
-    </w:p>
-    <w:p>
-      <w:pPr>
-        <w:shd w:val="clear" w:color="auto" w:fill="1E1E1E"/>
-        <w:spacing w:after="0" w:line="315" w:lineRule="atLeast"/>
-        <w:rPr>
-          <w:rFonts w:ascii="Consolas" w:eastAsia="Times New Roman" w:hAnsi="Consolas" w:cs="Times New Roman"/>
-          <w:color w:val="D4D4D4"/>
-          <w:sz w:val="24"/>
-          <w:szCs w:val="24"/>
-        </w:rPr>
-      </w:pPr>
-      <w:r>
-        <w:rPr>
-          <w:rFonts w:ascii="Consolas" w:eastAsia="Times New Roman" w:hAnsi="Consolas" w:cs="Times New Roman"/>
-          <w:color w:val="00C53B"/>
-          <w:sz w:val="24"/>
-          <w:szCs w:val="24"/>
-        </w:rPr>
-        <w:t># One or more of the following lines contains an error</w:t>
+        <w:t xml:space="preserve">-Correcting string </w:t>
+      </w:r>
+      <w:proofErr w:type="gramStart"/>
+      <w:r>
+        <w:rPr>
+          <w:sz w:val="24"/>
+        </w:rPr>
+        <w:t>error :</w:t>
+      </w:r>
+      <w:proofErr w:type="gramEnd"/>
+    </w:p>
+    <w:p>
+      <w:pPr>
+        <w:shd w:val="clear" w:color="auto" w:fill="1E1E1E"/>
+        <w:spacing w:after="0" w:line="315" w:lineRule="atLeast"/>
+        <w:rPr>
+          <w:rFonts w:ascii="Consolas" w:eastAsia="Times New Roman" w:hAnsi="Consolas" w:cs="Times New Roman"/>
+          <w:color w:val="D4D4D4"/>
+          <w:sz w:val="24"/>
+          <w:szCs w:val="24"/>
+        </w:rPr>
+      </w:pPr>
+      <w:r>
+        <w:rPr>
+          <w:rFonts w:ascii="Consolas" w:eastAsia="Times New Roman" w:hAnsi="Consolas" w:cs="Times New Roman"/>
+          <w:color w:val="00C53B"/>
+          <w:sz w:val="24"/>
+          <w:szCs w:val="24"/>
+        </w:rPr>
+        <w:t># </w:t>
+      </w:r>
+      <w:proofErr w:type="gramStart"/>
+      <w:r>
+        <w:rPr>
+          <w:rFonts w:ascii="Consolas" w:eastAsia="Times New Roman" w:hAnsi="Consolas" w:cs="Times New Roman"/>
+          <w:color w:val="00C53B"/>
+          <w:sz w:val="24"/>
+          <w:szCs w:val="24"/>
+        </w:rPr>
+        <w:t>One</w:t>
+      </w:r>
+      <w:proofErr w:type="gramEnd"/>
+      <w:r>
+        <w:rPr>
+          <w:rFonts w:ascii="Consolas" w:eastAsia="Times New Roman" w:hAnsi="Consolas" w:cs="Times New Roman"/>
+          <w:color w:val="00C53B"/>
+          <w:sz w:val="24"/>
+          <w:szCs w:val="24"/>
+        </w:rPr>
+        <w:t> or more of the following lines contains an error</w:t>
       </w:r>
     </w:p>
     <w:p>
@@ -852,6 +1239,7 @@
           <w:szCs w:val="24"/>
         </w:rPr>
       </w:pPr>
+      <w:proofErr w:type="gramStart"/>
       <w:r>
         <w:rPr>
           <w:rFonts w:ascii="Consolas" w:eastAsia="Times New Roman" w:hAnsi="Consolas" w:cs="Times New Roman"/>
@@ -861,6 +1249,7 @@
         </w:rPr>
         <w:t>birthday</w:t>
       </w:r>
+      <w:proofErr w:type="gramEnd"/>
       <w:r>
         <w:rPr>
           <w:rFonts w:ascii="Consolas" w:eastAsia="Times New Roman" w:hAnsi="Consolas" w:cs="Times New Roman"/>
@@ -891,6 +1280,7 @@
           <w:szCs w:val="24"/>
         </w:rPr>
       </w:pPr>
+      <w:proofErr w:type="spellStart"/>
       <w:r>
         <w:rPr>
           <w:rFonts w:ascii="Consolas" w:eastAsia="Times New Roman" w:hAnsi="Consolas" w:cs="Times New Roman"/>
@@ -900,6 +1290,7 @@
         </w:rPr>
         <w:t>case_id</w:t>
       </w:r>
+      <w:proofErr w:type="spellEnd"/>
       <w:r>
         <w:rPr>
           <w:rFonts w:ascii="Consolas" w:eastAsia="Times New Roman" w:hAnsi="Consolas" w:cs="Times New Roman"/>
@@ -916,7 +1307,1995 @@
           <w:sz w:val="24"/>
           <w:szCs w:val="24"/>
         </w:rPr>
-        <w:t>'DATACAMP!123-456?'</w:t>
+        <w:t>'DATACAMP</w:t>
+      </w:r>
+      <w:proofErr w:type="gramStart"/>
+      <w:r>
+        <w:rPr>
+          <w:rFonts w:ascii="Consolas" w:eastAsia="Times New Roman" w:hAnsi="Consolas" w:cs="Times New Roman"/>
+          <w:color w:val="DC4D8B"/>
+          <w:sz w:val="24"/>
+          <w:szCs w:val="24"/>
+        </w:rPr>
+        <w:t>!123</w:t>
+      </w:r>
+      <w:proofErr w:type="gramEnd"/>
+      <w:r>
+        <w:rPr>
+          <w:rFonts w:ascii="Consolas" w:eastAsia="Times New Roman" w:hAnsi="Consolas" w:cs="Times New Roman"/>
+          <w:color w:val="DC4D8B"/>
+          <w:sz w:val="24"/>
+          <w:szCs w:val="24"/>
+        </w:rPr>
+        <w:t>-456?'</w:t>
+      </w:r>
+    </w:p>
+    <w:p>
+      <w:pPr>
+        <w:rPr>
+          <w:sz w:val="24"/>
+        </w:rPr>
+      </w:pPr>
+    </w:p>
+    <w:p>
+      <w:pPr>
+        <w:rPr>
+          <w:sz w:val="24"/>
+        </w:rPr>
+      </w:pPr>
+      <w:r>
+        <w:rPr>
+          <w:sz w:val="24"/>
+        </w:rPr>
+        <w:t xml:space="preserve">-Fun with Function </w:t>
+      </w:r>
+    </w:p>
+    <w:p>
+      <w:pPr>
+        <w:rPr>
+          <w:sz w:val="24"/>
+        </w:rPr>
+      </w:pPr>
+      <w:r>
+        <w:rPr>
+          <w:sz w:val="24"/>
+        </w:rPr>
+        <w:t xml:space="preserve">-Load a data </w:t>
+      </w:r>
+      <w:proofErr w:type="gramStart"/>
+      <w:r>
+        <w:rPr>
+          <w:sz w:val="24"/>
+        </w:rPr>
+        <w:t>frame :</w:t>
+      </w:r>
+      <w:proofErr w:type="gramEnd"/>
+    </w:p>
+    <w:p>
+      <w:pPr>
+        <w:shd w:val="clear" w:color="auto" w:fill="1E1E1E"/>
+        <w:spacing w:after="0" w:line="315" w:lineRule="atLeast"/>
+        <w:rPr>
+          <w:rFonts w:ascii="Consolas" w:eastAsia="Times New Roman" w:hAnsi="Consolas" w:cs="Times New Roman"/>
+          <w:color w:val="D4D4D4"/>
+          <w:sz w:val="24"/>
+          <w:szCs w:val="24"/>
+        </w:rPr>
+      </w:pPr>
+      <w:r>
+        <w:rPr>
+          <w:rFonts w:ascii="Consolas" w:eastAsia="Times New Roman" w:hAnsi="Consolas" w:cs="Times New Roman"/>
+          <w:color w:val="00C53B"/>
+          <w:sz w:val="24"/>
+          <w:szCs w:val="24"/>
+        </w:rPr>
+        <w:t># Import pandas</w:t>
+      </w:r>
+    </w:p>
+    <w:p>
+      <w:pPr>
+        <w:shd w:val="clear" w:color="auto" w:fill="1E1E1E"/>
+        <w:spacing w:after="0" w:line="315" w:lineRule="atLeast"/>
+        <w:rPr>
+          <w:rFonts w:ascii="Consolas" w:eastAsia="Times New Roman" w:hAnsi="Consolas" w:cs="Times New Roman"/>
+          <w:color w:val="D4D4D4"/>
+          <w:sz w:val="24"/>
+          <w:szCs w:val="24"/>
+        </w:rPr>
+      </w:pPr>
+      <w:proofErr w:type="gramStart"/>
+      <w:r>
+        <w:rPr>
+          <w:rFonts w:ascii="Consolas" w:eastAsia="Times New Roman" w:hAnsi="Consolas" w:cs="Times New Roman"/>
+          <w:color w:val="009BD8"/>
+          <w:sz w:val="24"/>
+          <w:szCs w:val="24"/>
+        </w:rPr>
+        <w:t>import</w:t>
+      </w:r>
+      <w:proofErr w:type="gramEnd"/>
+      <w:r>
+        <w:rPr>
+          <w:rFonts w:ascii="Consolas" w:eastAsia="Times New Roman" w:hAnsi="Consolas" w:cs="Times New Roman"/>
+          <w:color w:val="D4D4D4"/>
+          <w:sz w:val="24"/>
+          <w:szCs w:val="24"/>
+        </w:rPr>
+        <w:t> </w:t>
+      </w:r>
+      <w:r>
+        <w:rPr>
+          <w:rFonts w:ascii="Consolas" w:eastAsia="Times New Roman" w:hAnsi="Consolas" w:cs="Times New Roman"/>
+          <w:color w:val="FFFFFF"/>
+          <w:sz w:val="24"/>
+          <w:szCs w:val="24"/>
+        </w:rPr>
+        <w:t>pandas</w:t>
+      </w:r>
+      <w:r>
+        <w:rPr>
+          <w:rFonts w:ascii="Consolas" w:eastAsia="Times New Roman" w:hAnsi="Consolas" w:cs="Times New Roman"/>
+          <w:color w:val="D4D4D4"/>
+          <w:sz w:val="24"/>
+          <w:szCs w:val="24"/>
+        </w:rPr>
+        <w:t> </w:t>
+      </w:r>
+      <w:r>
+        <w:rPr>
+          <w:rFonts w:ascii="Consolas" w:eastAsia="Times New Roman" w:hAnsi="Consolas" w:cs="Times New Roman"/>
+          <w:color w:val="009BD8"/>
+          <w:sz w:val="24"/>
+          <w:szCs w:val="24"/>
+        </w:rPr>
+        <w:t>as</w:t>
+      </w:r>
+      <w:r>
+        <w:rPr>
+          <w:rFonts w:ascii="Consolas" w:eastAsia="Times New Roman" w:hAnsi="Consolas" w:cs="Times New Roman"/>
+          <w:color w:val="D4D4D4"/>
+          <w:sz w:val="24"/>
+          <w:szCs w:val="24"/>
+        </w:rPr>
+        <w:t> </w:t>
+      </w:r>
+      <w:proofErr w:type="spellStart"/>
+      <w:r>
+        <w:rPr>
+          <w:rFonts w:ascii="Consolas" w:eastAsia="Times New Roman" w:hAnsi="Consolas" w:cs="Times New Roman"/>
+          <w:color w:val="FFFFFF"/>
+          <w:sz w:val="24"/>
+          <w:szCs w:val="24"/>
+        </w:rPr>
+        <w:t>pd</w:t>
+      </w:r>
+      <w:proofErr w:type="spellEnd"/>
+    </w:p>
+    <w:p>
+      <w:pPr>
+        <w:shd w:val="clear" w:color="auto" w:fill="1E1E1E"/>
+        <w:spacing w:after="0" w:line="315" w:lineRule="atLeast"/>
+        <w:rPr>
+          <w:rFonts w:ascii="Consolas" w:eastAsia="Times New Roman" w:hAnsi="Consolas" w:cs="Times New Roman"/>
+          <w:color w:val="D4D4D4"/>
+          <w:sz w:val="24"/>
+          <w:szCs w:val="24"/>
+        </w:rPr>
+      </w:pPr>
+    </w:p>
+    <w:p>
+      <w:pPr>
+        <w:shd w:val="clear" w:color="auto" w:fill="1E1E1E"/>
+        <w:spacing w:after="0" w:line="315" w:lineRule="atLeast"/>
+        <w:rPr>
+          <w:rFonts w:ascii="Consolas" w:eastAsia="Times New Roman" w:hAnsi="Consolas" w:cs="Times New Roman"/>
+          <w:color w:val="D4D4D4"/>
+          <w:sz w:val="24"/>
+          <w:szCs w:val="24"/>
+        </w:rPr>
+      </w:pPr>
+      <w:r>
+        <w:rPr>
+          <w:rFonts w:ascii="Consolas" w:eastAsia="Times New Roman" w:hAnsi="Consolas" w:cs="Times New Roman"/>
+          <w:color w:val="00C53B"/>
+          <w:sz w:val="24"/>
+          <w:szCs w:val="24"/>
+        </w:rPr>
+        <w:t># Load the 'ransom.csv' into a </w:t>
+      </w:r>
+      <w:proofErr w:type="spellStart"/>
+      <w:r>
+        <w:rPr>
+          <w:rFonts w:ascii="Consolas" w:eastAsia="Times New Roman" w:hAnsi="Consolas" w:cs="Times New Roman"/>
+          <w:color w:val="00C53B"/>
+          <w:sz w:val="24"/>
+          <w:szCs w:val="24"/>
+        </w:rPr>
+        <w:t>DataFrame</w:t>
+      </w:r>
+      <w:proofErr w:type="spellEnd"/>
+    </w:p>
+    <w:p>
+      <w:pPr>
+        <w:shd w:val="clear" w:color="auto" w:fill="1E1E1E"/>
+        <w:spacing w:after="0" w:line="315" w:lineRule="atLeast"/>
+        <w:rPr>
+          <w:rFonts w:ascii="Consolas" w:eastAsia="Times New Roman" w:hAnsi="Consolas" w:cs="Times New Roman"/>
+          <w:color w:val="D4D4D4"/>
+          <w:sz w:val="24"/>
+          <w:szCs w:val="24"/>
+        </w:rPr>
+      </w:pPr>
+      <w:r>
+        <w:rPr>
+          <w:rFonts w:ascii="Consolas" w:eastAsia="Times New Roman" w:hAnsi="Consolas" w:cs="Times New Roman"/>
+          <w:color w:val="FFFFFF"/>
+          <w:sz w:val="24"/>
+          <w:szCs w:val="24"/>
+        </w:rPr>
+        <w:t>r</w:t>
+      </w:r>
+      <w:r>
+        <w:rPr>
+          <w:rFonts w:ascii="Consolas" w:eastAsia="Times New Roman" w:hAnsi="Consolas" w:cs="Times New Roman"/>
+          <w:color w:val="D4D4D4"/>
+          <w:sz w:val="24"/>
+          <w:szCs w:val="24"/>
+        </w:rPr>
+        <w:t> = </w:t>
+      </w:r>
+      <w:proofErr w:type="spellStart"/>
+      <w:r>
+        <w:rPr>
+          <w:rFonts w:ascii="Consolas" w:eastAsia="Times New Roman" w:hAnsi="Consolas" w:cs="Times New Roman"/>
+          <w:color w:val="FFFFFF"/>
+          <w:sz w:val="24"/>
+          <w:szCs w:val="24"/>
+        </w:rPr>
+        <w:t>pd</w:t>
+      </w:r>
+      <w:r>
+        <w:rPr>
+          <w:rFonts w:ascii="Consolas" w:eastAsia="Times New Roman" w:hAnsi="Consolas" w:cs="Times New Roman"/>
+          <w:color w:val="D4D4D4"/>
+          <w:sz w:val="24"/>
+          <w:szCs w:val="24"/>
+        </w:rPr>
+        <w:t>.</w:t>
+      </w:r>
+      <w:r>
+        <w:rPr>
+          <w:rFonts w:ascii="Consolas" w:eastAsia="Times New Roman" w:hAnsi="Consolas" w:cs="Times New Roman"/>
+          <w:color w:val="FFFFFF"/>
+          <w:sz w:val="24"/>
+          <w:szCs w:val="24"/>
+        </w:rPr>
+        <w:t>read_</w:t>
+      </w:r>
+      <w:proofErr w:type="gramStart"/>
+      <w:r>
+        <w:rPr>
+          <w:rFonts w:ascii="Consolas" w:eastAsia="Times New Roman" w:hAnsi="Consolas" w:cs="Times New Roman"/>
+          <w:color w:val="FFFFFF"/>
+          <w:sz w:val="24"/>
+          <w:szCs w:val="24"/>
+        </w:rPr>
+        <w:t>csv</w:t>
+      </w:r>
+      <w:proofErr w:type="spellEnd"/>
+      <w:r>
+        <w:rPr>
+          <w:rFonts w:ascii="Consolas" w:eastAsia="Times New Roman" w:hAnsi="Consolas" w:cs="Times New Roman"/>
+          <w:color w:val="DCDCDC"/>
+          <w:sz w:val="24"/>
+          <w:szCs w:val="24"/>
+        </w:rPr>
+        <w:t>(</w:t>
+      </w:r>
+      <w:proofErr w:type="gramEnd"/>
+      <w:r>
+        <w:rPr>
+          <w:rFonts w:ascii="Consolas" w:eastAsia="Times New Roman" w:hAnsi="Consolas" w:cs="Times New Roman"/>
+          <w:color w:val="DC4D8B"/>
+          <w:sz w:val="24"/>
+          <w:szCs w:val="24"/>
+        </w:rPr>
+        <w:t>'ransom.csv'</w:t>
+      </w:r>
+      <w:r>
+        <w:rPr>
+          <w:rFonts w:ascii="Consolas" w:eastAsia="Times New Roman" w:hAnsi="Consolas" w:cs="Times New Roman"/>
+          <w:color w:val="DCDCDC"/>
+          <w:sz w:val="24"/>
+          <w:szCs w:val="24"/>
+        </w:rPr>
+        <w:t>)</w:t>
+      </w:r>
+    </w:p>
+    <w:p>
+      <w:pPr>
+        <w:shd w:val="clear" w:color="auto" w:fill="1E1E1E"/>
+        <w:spacing w:after="0" w:line="315" w:lineRule="atLeast"/>
+        <w:rPr>
+          <w:rFonts w:ascii="Consolas" w:eastAsia="Times New Roman" w:hAnsi="Consolas" w:cs="Times New Roman"/>
+          <w:color w:val="D4D4D4"/>
+          <w:sz w:val="24"/>
+          <w:szCs w:val="24"/>
+        </w:rPr>
+      </w:pPr>
+    </w:p>
+    <w:p>
+      <w:pPr>
+        <w:shd w:val="clear" w:color="auto" w:fill="1E1E1E"/>
+        <w:spacing w:after="0" w:line="315" w:lineRule="atLeast"/>
+        <w:rPr>
+          <w:rFonts w:ascii="Consolas" w:eastAsia="Times New Roman" w:hAnsi="Consolas" w:cs="Times New Roman"/>
+          <w:color w:val="D4D4D4"/>
+          <w:sz w:val="24"/>
+          <w:szCs w:val="24"/>
+        </w:rPr>
+      </w:pPr>
+      <w:r>
+        <w:rPr>
+          <w:rFonts w:ascii="Consolas" w:eastAsia="Times New Roman" w:hAnsi="Consolas" w:cs="Times New Roman"/>
+          <w:color w:val="00C53B"/>
+          <w:sz w:val="24"/>
+          <w:szCs w:val="24"/>
+        </w:rPr>
+        <w:t># Display </w:t>
+      </w:r>
+      <w:proofErr w:type="spellStart"/>
+      <w:r>
+        <w:rPr>
+          <w:rFonts w:ascii="Consolas" w:eastAsia="Times New Roman" w:hAnsi="Consolas" w:cs="Times New Roman"/>
+          <w:color w:val="00C53B"/>
+          <w:sz w:val="24"/>
+          <w:szCs w:val="24"/>
+        </w:rPr>
+        <w:t>DataFrame</w:t>
+      </w:r>
+      <w:proofErr w:type="spellEnd"/>
+    </w:p>
+    <w:p>
+      <w:pPr>
+        <w:shd w:val="clear" w:color="auto" w:fill="1E1E1E"/>
+        <w:spacing w:after="0" w:line="315" w:lineRule="atLeast"/>
+        <w:rPr>
+          <w:rFonts w:ascii="Consolas" w:eastAsia="Times New Roman" w:hAnsi="Consolas" w:cs="Times New Roman"/>
+          <w:color w:val="D4D4D4"/>
+          <w:sz w:val="24"/>
+          <w:szCs w:val="24"/>
+        </w:rPr>
+      </w:pPr>
+      <w:proofErr w:type="gramStart"/>
+      <w:r>
+        <w:rPr>
+          <w:rFonts w:ascii="Consolas" w:eastAsia="Times New Roman" w:hAnsi="Consolas" w:cs="Times New Roman"/>
+          <w:color w:val="009BD8"/>
+          <w:sz w:val="24"/>
+          <w:szCs w:val="24"/>
+        </w:rPr>
+        <w:t>print</w:t>
+      </w:r>
+      <w:r>
+        <w:rPr>
+          <w:rFonts w:ascii="Consolas" w:eastAsia="Times New Roman" w:hAnsi="Consolas" w:cs="Times New Roman"/>
+          <w:color w:val="DCDCDC"/>
+          <w:sz w:val="24"/>
+          <w:szCs w:val="24"/>
+        </w:rPr>
+        <w:t>(</w:t>
+      </w:r>
+      <w:proofErr w:type="gramEnd"/>
+      <w:r>
+        <w:rPr>
+          <w:rFonts w:ascii="Consolas" w:eastAsia="Times New Roman" w:hAnsi="Consolas" w:cs="Times New Roman"/>
+          <w:color w:val="FFFFFF"/>
+          <w:sz w:val="24"/>
+          <w:szCs w:val="24"/>
+        </w:rPr>
+        <w:t>r</w:t>
+      </w:r>
+      <w:r>
+        <w:rPr>
+          <w:rFonts w:ascii="Consolas" w:eastAsia="Times New Roman" w:hAnsi="Consolas" w:cs="Times New Roman"/>
+          <w:color w:val="DCDCDC"/>
+          <w:sz w:val="24"/>
+          <w:szCs w:val="24"/>
+        </w:rPr>
+        <w:t>)</w:t>
+      </w:r>
+    </w:p>
+    <w:p>
+      <w:pPr>
+        <w:rPr>
+          <w:sz w:val="24"/>
+        </w:rPr>
+      </w:pPr>
+    </w:p>
+    <w:p>
+      <w:pPr>
+        <w:rPr>
+          <w:sz w:val="24"/>
+        </w:rPr>
+      </w:pPr>
+      <w:r>
+        <w:rPr>
+          <w:sz w:val="24"/>
+        </w:rPr>
+        <w:t xml:space="preserve">-correcting the function </w:t>
+      </w:r>
+      <w:proofErr w:type="gramStart"/>
+      <w:r>
+        <w:rPr>
+          <w:sz w:val="24"/>
+        </w:rPr>
+        <w:t>error :</w:t>
+      </w:r>
+      <w:proofErr w:type="gramEnd"/>
+    </w:p>
+    <w:p>
+      <w:pPr>
+        <w:shd w:val="clear" w:color="auto" w:fill="1E1E1E"/>
+        <w:spacing w:after="0" w:line="315" w:lineRule="atLeast"/>
+        <w:rPr>
+          <w:rFonts w:ascii="Consolas" w:eastAsia="Times New Roman" w:hAnsi="Consolas" w:cs="Times New Roman"/>
+          <w:color w:val="D4D4D4"/>
+          <w:sz w:val="24"/>
+          <w:szCs w:val="24"/>
+        </w:rPr>
+      </w:pPr>
+      <w:r>
+        <w:rPr>
+          <w:rFonts w:ascii="Consolas" w:eastAsia="Times New Roman" w:hAnsi="Consolas" w:cs="Times New Roman"/>
+          <w:color w:val="00C53B"/>
+          <w:sz w:val="24"/>
+          <w:szCs w:val="24"/>
+        </w:rPr>
+        <w:t># </w:t>
+      </w:r>
+      <w:proofErr w:type="gramStart"/>
+      <w:r>
+        <w:rPr>
+          <w:rFonts w:ascii="Consolas" w:eastAsia="Times New Roman" w:hAnsi="Consolas" w:cs="Times New Roman"/>
+          <w:color w:val="00C53B"/>
+          <w:sz w:val="24"/>
+          <w:szCs w:val="24"/>
+        </w:rPr>
+        <w:t>One</w:t>
+      </w:r>
+      <w:proofErr w:type="gramEnd"/>
+      <w:r>
+        <w:rPr>
+          <w:rFonts w:ascii="Consolas" w:eastAsia="Times New Roman" w:hAnsi="Consolas" w:cs="Times New Roman"/>
+          <w:color w:val="00C53B"/>
+          <w:sz w:val="24"/>
+          <w:szCs w:val="24"/>
+        </w:rPr>
+        <w:t> or more of the following lines contains an error</w:t>
+      </w:r>
+    </w:p>
+    <w:p>
+      <w:pPr>
+        <w:shd w:val="clear" w:color="auto" w:fill="1E1E1E"/>
+        <w:spacing w:after="0" w:line="315" w:lineRule="atLeast"/>
+        <w:rPr>
+          <w:rFonts w:ascii="Consolas" w:eastAsia="Times New Roman" w:hAnsi="Consolas" w:cs="Times New Roman"/>
+          <w:color w:val="D4D4D4"/>
+          <w:sz w:val="24"/>
+          <w:szCs w:val="24"/>
+        </w:rPr>
+      </w:pPr>
+      <w:r>
+        <w:rPr>
+          <w:rFonts w:ascii="Consolas" w:eastAsia="Times New Roman" w:hAnsi="Consolas" w:cs="Times New Roman"/>
+          <w:color w:val="00C53B"/>
+          <w:sz w:val="24"/>
+          <w:szCs w:val="24"/>
+        </w:rPr>
+        <w:t># Correct it so that it runs without producing syntax errors</w:t>
+      </w:r>
+    </w:p>
+    <w:p>
+      <w:pPr>
+        <w:shd w:val="clear" w:color="auto" w:fill="1E1E1E"/>
+        <w:spacing w:after="0" w:line="315" w:lineRule="atLeast"/>
+        <w:rPr>
+          <w:rFonts w:ascii="Consolas" w:eastAsia="Times New Roman" w:hAnsi="Consolas" w:cs="Times New Roman"/>
+          <w:color w:val="D4D4D4"/>
+          <w:sz w:val="24"/>
+          <w:szCs w:val="24"/>
+        </w:rPr>
+      </w:pPr>
+    </w:p>
+    <w:p>
+      <w:pPr>
+        <w:shd w:val="clear" w:color="auto" w:fill="1E1E1E"/>
+        <w:spacing w:after="0" w:line="315" w:lineRule="atLeast"/>
+        <w:rPr>
+          <w:rFonts w:ascii="Consolas" w:eastAsia="Times New Roman" w:hAnsi="Consolas" w:cs="Times New Roman"/>
+          <w:color w:val="D4D4D4"/>
+          <w:sz w:val="24"/>
+          <w:szCs w:val="24"/>
+        </w:rPr>
+      </w:pPr>
+      <w:r>
+        <w:rPr>
+          <w:rFonts w:ascii="Consolas" w:eastAsia="Times New Roman" w:hAnsi="Consolas" w:cs="Times New Roman"/>
+          <w:color w:val="00C53B"/>
+          <w:sz w:val="24"/>
+          <w:szCs w:val="24"/>
+        </w:rPr>
+        <w:t># Plot a graph</w:t>
+      </w:r>
+    </w:p>
+    <w:p>
+      <w:pPr>
+        <w:shd w:val="clear" w:color="auto" w:fill="1E1E1E"/>
+        <w:spacing w:after="0" w:line="315" w:lineRule="atLeast"/>
+        <w:rPr>
+          <w:rFonts w:ascii="Consolas" w:eastAsia="Times New Roman" w:hAnsi="Consolas" w:cs="Times New Roman"/>
+          <w:color w:val="D4D4D4"/>
+          <w:sz w:val="24"/>
+          <w:szCs w:val="24"/>
+        </w:rPr>
+      </w:pPr>
+      <w:proofErr w:type="spellStart"/>
+      <w:proofErr w:type="gramStart"/>
+      <w:r>
+        <w:rPr>
+          <w:rFonts w:ascii="Consolas" w:eastAsia="Times New Roman" w:hAnsi="Consolas" w:cs="Times New Roman"/>
+          <w:color w:val="FFFFFF"/>
+          <w:sz w:val="24"/>
+          <w:szCs w:val="24"/>
+        </w:rPr>
+        <w:t>plt</w:t>
+      </w:r>
+      <w:r>
+        <w:rPr>
+          <w:rFonts w:ascii="Consolas" w:eastAsia="Times New Roman" w:hAnsi="Consolas" w:cs="Times New Roman"/>
+          <w:color w:val="D4D4D4"/>
+          <w:sz w:val="24"/>
+          <w:szCs w:val="24"/>
+        </w:rPr>
+        <w:t>.</w:t>
+      </w:r>
+      <w:r>
+        <w:rPr>
+          <w:rFonts w:ascii="Consolas" w:eastAsia="Times New Roman" w:hAnsi="Consolas" w:cs="Times New Roman"/>
+          <w:color w:val="FFFFFF"/>
+          <w:sz w:val="24"/>
+          <w:szCs w:val="24"/>
+        </w:rPr>
+        <w:t>plot</w:t>
+      </w:r>
+      <w:proofErr w:type="spellEnd"/>
+      <w:r>
+        <w:rPr>
+          <w:rFonts w:ascii="Consolas" w:eastAsia="Times New Roman" w:hAnsi="Consolas" w:cs="Times New Roman"/>
+          <w:color w:val="DCDCDC"/>
+          <w:sz w:val="24"/>
+          <w:szCs w:val="24"/>
+        </w:rPr>
+        <w:t>(</w:t>
+      </w:r>
+      <w:proofErr w:type="spellStart"/>
+      <w:proofErr w:type="gramEnd"/>
+      <w:r>
+        <w:rPr>
+          <w:rFonts w:ascii="Consolas" w:eastAsia="Times New Roman" w:hAnsi="Consolas" w:cs="Times New Roman"/>
+          <w:color w:val="FFFFFF"/>
+          <w:sz w:val="24"/>
+          <w:szCs w:val="24"/>
+        </w:rPr>
+        <w:t>x_values</w:t>
+      </w:r>
+      <w:proofErr w:type="spellEnd"/>
+      <w:r>
+        <w:rPr>
+          <w:rFonts w:ascii="Consolas" w:eastAsia="Times New Roman" w:hAnsi="Consolas" w:cs="Times New Roman"/>
+          <w:color w:val="DCDCDC"/>
+          <w:sz w:val="24"/>
+          <w:szCs w:val="24"/>
+        </w:rPr>
+        <w:t>,</w:t>
+      </w:r>
+      <w:r>
+        <w:rPr>
+          <w:rFonts w:ascii="Consolas" w:eastAsia="Times New Roman" w:hAnsi="Consolas" w:cs="Times New Roman"/>
+          <w:color w:val="D4D4D4"/>
+          <w:sz w:val="24"/>
+          <w:szCs w:val="24"/>
+        </w:rPr>
+        <w:t> </w:t>
+      </w:r>
+      <w:proofErr w:type="spellStart"/>
+      <w:r>
+        <w:rPr>
+          <w:rFonts w:ascii="Consolas" w:eastAsia="Times New Roman" w:hAnsi="Consolas" w:cs="Times New Roman"/>
+          <w:color w:val="FFFFFF"/>
+          <w:sz w:val="24"/>
+          <w:szCs w:val="24"/>
+        </w:rPr>
+        <w:t>y_values</w:t>
+      </w:r>
+      <w:proofErr w:type="spellEnd"/>
+      <w:r>
+        <w:rPr>
+          <w:rFonts w:ascii="Consolas" w:eastAsia="Times New Roman" w:hAnsi="Consolas" w:cs="Times New Roman"/>
+          <w:color w:val="DCDCDC"/>
+          <w:sz w:val="24"/>
+          <w:szCs w:val="24"/>
+        </w:rPr>
+        <w:t>)</w:t>
+      </w:r>
+    </w:p>
+    <w:p>
+      <w:pPr>
+        <w:shd w:val="clear" w:color="auto" w:fill="1E1E1E"/>
+        <w:spacing w:after="0" w:line="315" w:lineRule="atLeast"/>
+        <w:rPr>
+          <w:rFonts w:ascii="Consolas" w:eastAsia="Times New Roman" w:hAnsi="Consolas" w:cs="Times New Roman"/>
+          <w:color w:val="D4D4D4"/>
+          <w:sz w:val="24"/>
+          <w:szCs w:val="24"/>
+        </w:rPr>
+      </w:pPr>
+    </w:p>
+    <w:p>
+      <w:pPr>
+        <w:shd w:val="clear" w:color="auto" w:fill="1E1E1E"/>
+        <w:spacing w:after="0" w:line="315" w:lineRule="atLeast"/>
+        <w:rPr>
+          <w:rFonts w:ascii="Consolas" w:eastAsia="Times New Roman" w:hAnsi="Consolas" w:cs="Times New Roman"/>
+          <w:color w:val="D4D4D4"/>
+          <w:sz w:val="24"/>
+          <w:szCs w:val="24"/>
+        </w:rPr>
+      </w:pPr>
+      <w:r>
+        <w:rPr>
+          <w:rFonts w:ascii="Consolas" w:eastAsia="Times New Roman" w:hAnsi="Consolas" w:cs="Times New Roman"/>
+          <w:color w:val="00C53B"/>
+          <w:sz w:val="24"/>
+          <w:szCs w:val="24"/>
+        </w:rPr>
+        <w:t># Display the graph</w:t>
+      </w:r>
+    </w:p>
+    <w:p>
+      <w:pPr>
+        <w:shd w:val="clear" w:color="auto" w:fill="1E1E1E"/>
+        <w:spacing w:after="0" w:line="315" w:lineRule="atLeast"/>
+        <w:rPr>
+          <w:rFonts w:ascii="Consolas" w:eastAsia="Times New Roman" w:hAnsi="Consolas" w:cs="Times New Roman"/>
+          <w:color w:val="D4D4D4"/>
+          <w:sz w:val="24"/>
+          <w:szCs w:val="24"/>
+        </w:rPr>
+      </w:pPr>
+      <w:proofErr w:type="spellStart"/>
+      <w:proofErr w:type="gramStart"/>
+      <w:r>
+        <w:rPr>
+          <w:rFonts w:ascii="Consolas" w:eastAsia="Times New Roman" w:hAnsi="Consolas" w:cs="Times New Roman"/>
+          <w:color w:val="FFFFFF"/>
+          <w:sz w:val="24"/>
+          <w:szCs w:val="24"/>
+        </w:rPr>
+        <w:t>plt</w:t>
+      </w:r>
+      <w:r>
+        <w:rPr>
+          <w:rFonts w:ascii="Consolas" w:eastAsia="Times New Roman" w:hAnsi="Consolas" w:cs="Times New Roman"/>
+          <w:color w:val="D4D4D4"/>
+          <w:sz w:val="24"/>
+          <w:szCs w:val="24"/>
+        </w:rPr>
+        <w:t>.</w:t>
+      </w:r>
+      <w:r>
+        <w:rPr>
+          <w:rFonts w:ascii="Consolas" w:eastAsia="Times New Roman" w:hAnsi="Consolas" w:cs="Times New Roman"/>
+          <w:color w:val="FFFFFF"/>
+          <w:sz w:val="24"/>
+          <w:szCs w:val="24"/>
+        </w:rPr>
+        <w:t>show</w:t>
+      </w:r>
+      <w:proofErr w:type="spellEnd"/>
+      <w:r>
+        <w:rPr>
+          <w:rFonts w:ascii="Consolas" w:eastAsia="Times New Roman" w:hAnsi="Consolas" w:cs="Times New Roman"/>
+          <w:color w:val="DCDCDC"/>
+          <w:sz w:val="24"/>
+          <w:szCs w:val="24"/>
+        </w:rPr>
+        <w:t>()</w:t>
+      </w:r>
+      <w:proofErr w:type="gramEnd"/>
+    </w:p>
+    <w:p>
+      <w:pPr>
+        <w:rPr>
+          <w:sz w:val="24"/>
+        </w:rPr>
+      </w:pPr>
+    </w:p>
+    <w:p>
+      <w:pPr>
+        <w:rPr>
+          <w:sz w:val="24"/>
+        </w:rPr>
+      </w:pPr>
+      <w:r>
+        <w:rPr>
+          <w:sz w:val="24"/>
+        </w:rPr>
+        <w:t xml:space="preserve">-Snooping for </w:t>
+      </w:r>
+      <w:proofErr w:type="gramStart"/>
+      <w:r>
+        <w:rPr>
+          <w:sz w:val="24"/>
+        </w:rPr>
+        <w:t>suspects :</w:t>
+      </w:r>
+      <w:proofErr w:type="gramEnd"/>
+    </w:p>
+    <w:p>
+      <w:pPr>
+        <w:shd w:val="clear" w:color="auto" w:fill="1E1E1E"/>
+        <w:spacing w:after="0" w:line="315" w:lineRule="atLeast"/>
+        <w:rPr>
+          <w:rFonts w:ascii="Consolas" w:eastAsia="Times New Roman" w:hAnsi="Consolas" w:cs="Times New Roman"/>
+          <w:color w:val="D4D4D4"/>
+          <w:sz w:val="24"/>
+          <w:szCs w:val="24"/>
+        </w:rPr>
+      </w:pPr>
+      <w:r>
+        <w:rPr>
+          <w:rFonts w:ascii="Consolas" w:eastAsia="Times New Roman" w:hAnsi="Consolas" w:cs="Times New Roman"/>
+          <w:color w:val="00C53B"/>
+          <w:sz w:val="24"/>
+          <w:szCs w:val="24"/>
+        </w:rPr>
+        <w:t># </w:t>
+      </w:r>
+      <w:proofErr w:type="gramStart"/>
+      <w:r>
+        <w:rPr>
+          <w:rFonts w:ascii="Consolas" w:eastAsia="Times New Roman" w:hAnsi="Consolas" w:cs="Times New Roman"/>
+          <w:color w:val="00C53B"/>
+          <w:sz w:val="24"/>
+          <w:szCs w:val="24"/>
+        </w:rPr>
+        <w:t>Define</w:t>
+      </w:r>
+      <w:proofErr w:type="gramEnd"/>
+      <w:r>
+        <w:rPr>
+          <w:rFonts w:ascii="Consolas" w:eastAsia="Times New Roman" w:hAnsi="Consolas" w:cs="Times New Roman"/>
+          <w:color w:val="00C53B"/>
+          <w:sz w:val="24"/>
+          <w:szCs w:val="24"/>
+        </w:rPr>
+        <w:t> plate to represent a plate beginning with FRQ</w:t>
+      </w:r>
+    </w:p>
+    <w:p>
+      <w:pPr>
+        <w:shd w:val="clear" w:color="auto" w:fill="1E1E1E"/>
+        <w:spacing w:after="0" w:line="315" w:lineRule="atLeast"/>
+        <w:rPr>
+          <w:rFonts w:ascii="Consolas" w:eastAsia="Times New Roman" w:hAnsi="Consolas" w:cs="Times New Roman"/>
+          <w:color w:val="D4D4D4"/>
+          <w:sz w:val="24"/>
+          <w:szCs w:val="24"/>
+        </w:rPr>
+      </w:pPr>
+      <w:r>
+        <w:rPr>
+          <w:rFonts w:ascii="Consolas" w:eastAsia="Times New Roman" w:hAnsi="Consolas" w:cs="Times New Roman"/>
+          <w:color w:val="00C53B"/>
+          <w:sz w:val="24"/>
+          <w:szCs w:val="24"/>
+        </w:rPr>
+        <w:t># Use * to represent the missing four letters</w:t>
+      </w:r>
+    </w:p>
+    <w:p>
+      <w:pPr>
+        <w:shd w:val="clear" w:color="auto" w:fill="1E1E1E"/>
+        <w:spacing w:after="0" w:line="315" w:lineRule="atLeast"/>
+        <w:rPr>
+          <w:rFonts w:ascii="Consolas" w:eastAsia="Times New Roman" w:hAnsi="Consolas" w:cs="Times New Roman"/>
+          <w:color w:val="D4D4D4"/>
+          <w:sz w:val="24"/>
+          <w:szCs w:val="24"/>
+        </w:rPr>
+      </w:pPr>
+      <w:proofErr w:type="gramStart"/>
+      <w:r>
+        <w:rPr>
+          <w:rFonts w:ascii="Consolas" w:eastAsia="Times New Roman" w:hAnsi="Consolas" w:cs="Times New Roman"/>
+          <w:color w:val="FFFFFF"/>
+          <w:sz w:val="24"/>
+          <w:szCs w:val="24"/>
+        </w:rPr>
+        <w:t>plate</w:t>
+      </w:r>
+      <w:proofErr w:type="gramEnd"/>
+      <w:r>
+        <w:rPr>
+          <w:rFonts w:ascii="Consolas" w:eastAsia="Times New Roman" w:hAnsi="Consolas" w:cs="Times New Roman"/>
+          <w:color w:val="D4D4D4"/>
+          <w:sz w:val="24"/>
+          <w:szCs w:val="24"/>
+        </w:rPr>
+        <w:t> = </w:t>
+      </w:r>
+      <w:r>
+        <w:rPr>
+          <w:rFonts w:ascii="Consolas" w:eastAsia="Times New Roman" w:hAnsi="Consolas" w:cs="Times New Roman"/>
+          <w:color w:val="DC4D8B"/>
+          <w:sz w:val="24"/>
+          <w:szCs w:val="24"/>
+        </w:rPr>
+        <w:t>'FRQ****'</w:t>
+      </w:r>
+    </w:p>
+    <w:p>
+      <w:pPr>
+        <w:shd w:val="clear" w:color="auto" w:fill="1E1E1E"/>
+        <w:spacing w:after="0" w:line="315" w:lineRule="atLeast"/>
+        <w:rPr>
+          <w:rFonts w:ascii="Consolas" w:eastAsia="Times New Roman" w:hAnsi="Consolas" w:cs="Times New Roman"/>
+          <w:color w:val="D4D4D4"/>
+          <w:sz w:val="24"/>
+          <w:szCs w:val="24"/>
+        </w:rPr>
+      </w:pPr>
+    </w:p>
+    <w:p>
+      <w:pPr>
+        <w:shd w:val="clear" w:color="auto" w:fill="1E1E1E"/>
+        <w:spacing w:after="0" w:line="315" w:lineRule="atLeast"/>
+        <w:rPr>
+          <w:rFonts w:ascii="Consolas" w:eastAsia="Times New Roman" w:hAnsi="Consolas" w:cs="Times New Roman"/>
+          <w:color w:val="D4D4D4"/>
+          <w:sz w:val="24"/>
+          <w:szCs w:val="24"/>
+        </w:rPr>
+      </w:pPr>
+      <w:r>
+        <w:rPr>
+          <w:rFonts w:ascii="Consolas" w:eastAsia="Times New Roman" w:hAnsi="Consolas" w:cs="Times New Roman"/>
+          <w:color w:val="00C53B"/>
+          <w:sz w:val="24"/>
+          <w:szCs w:val="24"/>
+        </w:rPr>
+        <w:t># Call the function </w:t>
+      </w:r>
+      <w:proofErr w:type="spellStart"/>
+      <w:r>
+        <w:rPr>
+          <w:rFonts w:ascii="Consolas" w:eastAsia="Times New Roman" w:hAnsi="Consolas" w:cs="Times New Roman"/>
+          <w:color w:val="00C53B"/>
+          <w:sz w:val="24"/>
+          <w:szCs w:val="24"/>
+        </w:rPr>
+        <w:t>lookup_</w:t>
+      </w:r>
+      <w:proofErr w:type="gramStart"/>
+      <w:r>
+        <w:rPr>
+          <w:rFonts w:ascii="Consolas" w:eastAsia="Times New Roman" w:hAnsi="Consolas" w:cs="Times New Roman"/>
+          <w:color w:val="00C53B"/>
+          <w:sz w:val="24"/>
+          <w:szCs w:val="24"/>
+        </w:rPr>
+        <w:t>plate</w:t>
+      </w:r>
+      <w:proofErr w:type="spellEnd"/>
+      <w:r>
+        <w:rPr>
+          <w:rFonts w:ascii="Consolas" w:eastAsia="Times New Roman" w:hAnsi="Consolas" w:cs="Times New Roman"/>
+          <w:color w:val="00C53B"/>
+          <w:sz w:val="24"/>
+          <w:szCs w:val="24"/>
+        </w:rPr>
+        <w:t>()</w:t>
+      </w:r>
+      <w:proofErr w:type="gramEnd"/>
+    </w:p>
+    <w:p>
+      <w:pPr>
+        <w:shd w:val="clear" w:color="auto" w:fill="1E1E1E"/>
+        <w:spacing w:after="0" w:line="315" w:lineRule="atLeast"/>
+        <w:rPr>
+          <w:rFonts w:ascii="Consolas" w:eastAsia="Times New Roman" w:hAnsi="Consolas" w:cs="Times New Roman"/>
+          <w:color w:val="D4D4D4"/>
+          <w:sz w:val="24"/>
+          <w:szCs w:val="24"/>
+        </w:rPr>
+      </w:pPr>
+      <w:proofErr w:type="spellStart"/>
+      <w:r>
+        <w:rPr>
+          <w:rFonts w:ascii="Consolas" w:eastAsia="Times New Roman" w:hAnsi="Consolas" w:cs="Times New Roman"/>
+          <w:color w:val="FFFFFF"/>
+          <w:sz w:val="24"/>
+          <w:szCs w:val="24"/>
+        </w:rPr>
+        <w:t>lookup_</w:t>
+      </w:r>
+      <w:proofErr w:type="gramStart"/>
+      <w:r>
+        <w:rPr>
+          <w:rFonts w:ascii="Consolas" w:eastAsia="Times New Roman" w:hAnsi="Consolas" w:cs="Times New Roman"/>
+          <w:color w:val="FFFFFF"/>
+          <w:sz w:val="24"/>
+          <w:szCs w:val="24"/>
+        </w:rPr>
+        <w:t>plate</w:t>
+      </w:r>
+      <w:proofErr w:type="spellEnd"/>
+      <w:r>
+        <w:rPr>
+          <w:rFonts w:ascii="Consolas" w:eastAsia="Times New Roman" w:hAnsi="Consolas" w:cs="Times New Roman"/>
+          <w:color w:val="DCDCDC"/>
+          <w:sz w:val="24"/>
+          <w:szCs w:val="24"/>
+        </w:rPr>
+        <w:t>(</w:t>
+      </w:r>
+      <w:proofErr w:type="gramEnd"/>
+      <w:r>
+        <w:rPr>
+          <w:rFonts w:ascii="Consolas" w:eastAsia="Times New Roman" w:hAnsi="Consolas" w:cs="Times New Roman"/>
+          <w:color w:val="FFFFFF"/>
+          <w:sz w:val="24"/>
+          <w:szCs w:val="24"/>
+        </w:rPr>
+        <w:t>plate</w:t>
+      </w:r>
+      <w:r>
+        <w:rPr>
+          <w:rFonts w:ascii="Consolas" w:eastAsia="Times New Roman" w:hAnsi="Consolas" w:cs="Times New Roman"/>
+          <w:color w:val="DCDCDC"/>
+          <w:sz w:val="24"/>
+          <w:szCs w:val="24"/>
+        </w:rPr>
+        <w:t>)</w:t>
+      </w:r>
+    </w:p>
+    <w:p>
+      <w:pPr>
+        <w:shd w:val="clear" w:color="auto" w:fill="1E1E1E"/>
+        <w:spacing w:after="0" w:line="315" w:lineRule="atLeast"/>
+        <w:rPr>
+          <w:rFonts w:ascii="Consolas" w:eastAsia="Times New Roman" w:hAnsi="Consolas" w:cs="Times New Roman"/>
+          <w:color w:val="D4D4D4"/>
+          <w:sz w:val="24"/>
+          <w:szCs w:val="24"/>
+        </w:rPr>
+      </w:pPr>
+    </w:p>
+    <w:p>
+      <w:pPr>
+        <w:shd w:val="clear" w:color="auto" w:fill="1E1E1E"/>
+        <w:spacing w:after="0" w:line="315" w:lineRule="atLeast"/>
+        <w:rPr>
+          <w:rFonts w:ascii="Consolas" w:eastAsia="Times New Roman" w:hAnsi="Consolas" w:cs="Times New Roman"/>
+          <w:color w:val="D4D4D4"/>
+          <w:sz w:val="24"/>
+          <w:szCs w:val="24"/>
+        </w:rPr>
+      </w:pPr>
+      <w:r>
+        <w:rPr>
+          <w:rFonts w:ascii="Consolas" w:eastAsia="Times New Roman" w:hAnsi="Consolas" w:cs="Times New Roman"/>
+          <w:color w:val="00C53B"/>
+          <w:sz w:val="24"/>
+          <w:szCs w:val="24"/>
+        </w:rPr>
+        <w:t># Call </w:t>
+      </w:r>
+      <w:proofErr w:type="spellStart"/>
+      <w:r>
+        <w:rPr>
+          <w:rFonts w:ascii="Consolas" w:eastAsia="Times New Roman" w:hAnsi="Consolas" w:cs="Times New Roman"/>
+          <w:color w:val="00C53B"/>
+          <w:sz w:val="24"/>
+          <w:szCs w:val="24"/>
+        </w:rPr>
+        <w:t>lookup_</w:t>
+      </w:r>
+      <w:proofErr w:type="gramStart"/>
+      <w:r>
+        <w:rPr>
+          <w:rFonts w:ascii="Consolas" w:eastAsia="Times New Roman" w:hAnsi="Consolas" w:cs="Times New Roman"/>
+          <w:color w:val="00C53B"/>
+          <w:sz w:val="24"/>
+          <w:szCs w:val="24"/>
+        </w:rPr>
+        <w:t>plate</w:t>
+      </w:r>
+      <w:proofErr w:type="spellEnd"/>
+      <w:r>
+        <w:rPr>
+          <w:rFonts w:ascii="Consolas" w:eastAsia="Times New Roman" w:hAnsi="Consolas" w:cs="Times New Roman"/>
+          <w:color w:val="00C53B"/>
+          <w:sz w:val="24"/>
+          <w:szCs w:val="24"/>
+        </w:rPr>
+        <w:t>(</w:t>
+      </w:r>
+      <w:proofErr w:type="gramEnd"/>
+      <w:r>
+        <w:rPr>
+          <w:rFonts w:ascii="Consolas" w:eastAsia="Times New Roman" w:hAnsi="Consolas" w:cs="Times New Roman"/>
+          <w:color w:val="00C53B"/>
+          <w:sz w:val="24"/>
+          <w:szCs w:val="24"/>
+        </w:rPr>
+        <w:t>) with the keyword argument for color</w:t>
+      </w:r>
+    </w:p>
+    <w:p>
+      <w:pPr>
+        <w:shd w:val="clear" w:color="auto" w:fill="1E1E1E"/>
+        <w:spacing w:after="0" w:line="315" w:lineRule="atLeast"/>
+        <w:rPr>
+          <w:rFonts w:ascii="Consolas" w:eastAsia="Times New Roman" w:hAnsi="Consolas" w:cs="Times New Roman"/>
+          <w:color w:val="D4D4D4"/>
+          <w:sz w:val="24"/>
+          <w:szCs w:val="24"/>
+        </w:rPr>
+      </w:pPr>
+      <w:proofErr w:type="spellStart"/>
+      <w:r>
+        <w:rPr>
+          <w:rFonts w:ascii="Consolas" w:eastAsia="Times New Roman" w:hAnsi="Consolas" w:cs="Times New Roman"/>
+          <w:color w:val="FFFFFF"/>
+          <w:sz w:val="24"/>
+          <w:szCs w:val="24"/>
+        </w:rPr>
+        <w:t>lookup_</w:t>
+      </w:r>
+      <w:proofErr w:type="gramStart"/>
+      <w:r>
+        <w:rPr>
+          <w:rFonts w:ascii="Consolas" w:eastAsia="Times New Roman" w:hAnsi="Consolas" w:cs="Times New Roman"/>
+          <w:color w:val="FFFFFF"/>
+          <w:sz w:val="24"/>
+          <w:szCs w:val="24"/>
+        </w:rPr>
+        <w:t>plate</w:t>
+      </w:r>
+      <w:proofErr w:type="spellEnd"/>
+      <w:r>
+        <w:rPr>
+          <w:rFonts w:ascii="Consolas" w:eastAsia="Times New Roman" w:hAnsi="Consolas" w:cs="Times New Roman"/>
+          <w:color w:val="DCDCDC"/>
+          <w:sz w:val="24"/>
+          <w:szCs w:val="24"/>
+        </w:rPr>
+        <w:t>(</w:t>
+      </w:r>
+      <w:proofErr w:type="gramEnd"/>
+      <w:r>
+        <w:rPr>
+          <w:rFonts w:ascii="Consolas" w:eastAsia="Times New Roman" w:hAnsi="Consolas" w:cs="Times New Roman"/>
+          <w:color w:val="FFFFFF"/>
+          <w:sz w:val="24"/>
+          <w:szCs w:val="24"/>
+        </w:rPr>
+        <w:t>plate</w:t>
+      </w:r>
+      <w:r>
+        <w:rPr>
+          <w:rFonts w:ascii="Consolas" w:eastAsia="Times New Roman" w:hAnsi="Consolas" w:cs="Times New Roman"/>
+          <w:color w:val="DCDCDC"/>
+          <w:sz w:val="24"/>
+          <w:szCs w:val="24"/>
+        </w:rPr>
+        <w:t>,</w:t>
+      </w:r>
+      <w:r>
+        <w:rPr>
+          <w:rFonts w:ascii="Consolas" w:eastAsia="Times New Roman" w:hAnsi="Consolas" w:cs="Times New Roman"/>
+          <w:color w:val="D4D4D4"/>
+          <w:sz w:val="24"/>
+          <w:szCs w:val="24"/>
+        </w:rPr>
+        <w:t> </w:t>
+      </w:r>
+      <w:r>
+        <w:rPr>
+          <w:rFonts w:ascii="Consolas" w:eastAsia="Times New Roman" w:hAnsi="Consolas" w:cs="Times New Roman"/>
+          <w:color w:val="FFFFFF"/>
+          <w:sz w:val="24"/>
+          <w:szCs w:val="24"/>
+        </w:rPr>
+        <w:t>color</w:t>
+      </w:r>
+      <w:r>
+        <w:rPr>
+          <w:rFonts w:ascii="Consolas" w:eastAsia="Times New Roman" w:hAnsi="Consolas" w:cs="Times New Roman"/>
+          <w:color w:val="D4D4D4"/>
+          <w:sz w:val="24"/>
+          <w:szCs w:val="24"/>
+        </w:rPr>
+        <w:t>=</w:t>
+      </w:r>
+      <w:r>
+        <w:rPr>
+          <w:rFonts w:ascii="Consolas" w:eastAsia="Times New Roman" w:hAnsi="Consolas" w:cs="Times New Roman"/>
+          <w:color w:val="DC4D8B"/>
+          <w:sz w:val="24"/>
+          <w:szCs w:val="24"/>
+        </w:rPr>
+        <w:t>'Green'</w:t>
+      </w:r>
+      <w:r>
+        <w:rPr>
+          <w:rFonts w:ascii="Consolas" w:eastAsia="Times New Roman" w:hAnsi="Consolas" w:cs="Times New Roman"/>
+          <w:color w:val="DCDCDC"/>
+          <w:sz w:val="24"/>
+          <w:szCs w:val="24"/>
+        </w:rPr>
+        <w:t>)</w:t>
+      </w:r>
+    </w:p>
+    <w:p>
+      <w:pPr>
+        <w:rPr>
+          <w:b/>
+          <w:sz w:val="28"/>
+        </w:rPr>
+      </w:pPr>
+      <w:r>
+        <w:rPr>
+          <w:b/>
+          <w:sz w:val="28"/>
+          <w:highlight w:val="yellow"/>
+        </w:rPr>
+        <w:lastRenderedPageBreak/>
+        <w:t>#LOADING DATA IN PANDAS</w:t>
+      </w:r>
+    </w:p>
+    <w:p>
+      <w:pPr>
+        <w:rPr>
+          <w:sz w:val="24"/>
+        </w:rPr>
+      </w:pPr>
+    </w:p>
+    <w:p>
+      <w:pPr>
+        <w:rPr>
+          <w:sz w:val="24"/>
+        </w:rPr>
+      </w:pPr>
+      <w:r>
+        <w:rPr>
+          <w:sz w:val="24"/>
+        </w:rPr>
+        <w:t xml:space="preserve">-What is </w:t>
+      </w:r>
+      <w:proofErr w:type="gramStart"/>
+      <w:r>
+        <w:rPr>
+          <w:sz w:val="24"/>
+        </w:rPr>
+        <w:t>pandas ?</w:t>
+      </w:r>
+      <w:proofErr w:type="gramEnd"/>
+    </w:p>
+    <w:p>
+      <w:pPr>
+        <w:rPr>
+          <w:sz w:val="24"/>
+        </w:rPr>
+      </w:pPr>
+      <w:r>
+        <w:rPr>
+          <w:sz w:val="24"/>
+        </w:rPr>
+        <w:t xml:space="preserve">-Displaying a data </w:t>
+      </w:r>
+      <w:proofErr w:type="gramStart"/>
+      <w:r>
+        <w:rPr>
+          <w:sz w:val="24"/>
+        </w:rPr>
+        <w:t>frame :</w:t>
+      </w:r>
+      <w:proofErr w:type="gramEnd"/>
+    </w:p>
+    <w:p>
+      <w:pPr>
+        <w:rPr>
+          <w:b/>
+          <w:sz w:val="24"/>
+          <w:highlight w:val="yellow"/>
+        </w:rPr>
+      </w:pPr>
+      <w:r>
+        <w:rPr>
+          <w:b/>
+          <w:sz w:val="24"/>
+          <w:highlight w:val="yellow"/>
+        </w:rPr>
+        <w:t>*</w:t>
+      </w:r>
+      <w:proofErr w:type="spellStart"/>
+      <w:r>
+        <w:rPr>
+          <w:b/>
+          <w:sz w:val="24"/>
+          <w:highlight w:val="yellow"/>
+        </w:rPr>
+        <w:t>df</w:t>
+      </w:r>
+      <w:proofErr w:type="spellEnd"/>
+      <w:r>
+        <w:rPr>
+          <w:b/>
+          <w:sz w:val="24"/>
+          <w:highlight w:val="yellow"/>
+        </w:rPr>
+        <w:t xml:space="preserve"> = </w:t>
+      </w:r>
+      <w:proofErr w:type="spellStart"/>
+      <w:r>
+        <w:rPr>
+          <w:b/>
+          <w:sz w:val="24"/>
+          <w:highlight w:val="yellow"/>
+        </w:rPr>
+        <w:t>pd.read_</w:t>
+      </w:r>
+      <w:proofErr w:type="gramStart"/>
+      <w:r>
+        <w:rPr>
+          <w:b/>
+          <w:sz w:val="24"/>
+          <w:highlight w:val="yellow"/>
+        </w:rPr>
+        <w:t>csv</w:t>
+      </w:r>
+      <w:proofErr w:type="spellEnd"/>
+      <w:r>
+        <w:rPr>
+          <w:b/>
+          <w:sz w:val="24"/>
+          <w:highlight w:val="yellow"/>
+        </w:rPr>
+        <w:t>(</w:t>
+      </w:r>
+      <w:proofErr w:type="gramEnd"/>
+      <w:r>
+        <w:rPr>
+          <w:b/>
+          <w:sz w:val="24"/>
+          <w:highlight w:val="yellow"/>
+        </w:rPr>
+        <w:t>‘filename.csv’)</w:t>
+      </w:r>
+    </w:p>
+    <w:p>
+      <w:pPr>
+        <w:rPr>
+          <w:b/>
+          <w:sz w:val="24"/>
+        </w:rPr>
+      </w:pPr>
+      <w:r>
+        <w:rPr>
+          <w:b/>
+          <w:sz w:val="24"/>
+          <w:highlight w:val="yellow"/>
+        </w:rPr>
+        <w:t>*</w:t>
+      </w:r>
+      <w:proofErr w:type="gramStart"/>
+      <w:r>
+        <w:rPr>
+          <w:b/>
+          <w:sz w:val="24"/>
+          <w:highlight w:val="yellow"/>
+        </w:rPr>
+        <w:t>print(</w:t>
+      </w:r>
+      <w:proofErr w:type="spellStart"/>
+      <w:proofErr w:type="gramEnd"/>
+      <w:r>
+        <w:rPr>
+          <w:b/>
+          <w:sz w:val="24"/>
+          <w:highlight w:val="yellow"/>
+        </w:rPr>
+        <w:t>df</w:t>
+      </w:r>
+      <w:proofErr w:type="spellEnd"/>
+      <w:r>
+        <w:rPr>
+          <w:b/>
+          <w:sz w:val="24"/>
+          <w:highlight w:val="yellow"/>
+        </w:rPr>
+        <w:t>)</w:t>
+      </w:r>
+    </w:p>
+    <w:p>
+      <w:pPr>
+        <w:rPr>
+          <w:sz w:val="24"/>
+        </w:rPr>
+      </w:pPr>
+      <w:r>
+        <w:rPr>
+          <w:b/>
+          <w:sz w:val="24"/>
+          <w:highlight w:val="yellow"/>
+        </w:rPr>
+        <w:t>*</w:t>
+      </w:r>
+      <w:proofErr w:type="gramStart"/>
+      <w:r>
+        <w:rPr>
+          <w:b/>
+          <w:sz w:val="24"/>
+          <w:highlight w:val="yellow"/>
+        </w:rPr>
+        <w:t>print(</w:t>
+      </w:r>
+      <w:proofErr w:type="spellStart"/>
+      <w:proofErr w:type="gramEnd"/>
+      <w:r>
+        <w:rPr>
+          <w:b/>
+          <w:sz w:val="24"/>
+          <w:highlight w:val="yellow"/>
+        </w:rPr>
+        <w:t>df.head</w:t>
+      </w:r>
+      <w:proofErr w:type="spellEnd"/>
+      <w:r>
+        <w:rPr>
+          <w:b/>
+          <w:sz w:val="24"/>
+          <w:highlight w:val="yellow"/>
+        </w:rPr>
+        <w:t>())</w:t>
+      </w:r>
+      <w:r>
+        <w:rPr>
+          <w:sz w:val="24"/>
+        </w:rPr>
+        <w:t xml:space="preserve"> -&gt; inspect top 5 data</w:t>
+      </w:r>
+    </w:p>
+    <w:p>
+      <w:pPr>
+        <w:rPr>
+          <w:sz w:val="24"/>
+        </w:rPr>
+      </w:pPr>
+      <w:r>
+        <w:rPr>
+          <w:b/>
+          <w:sz w:val="24"/>
+          <w:highlight w:val="yellow"/>
+        </w:rPr>
+        <w:t>*</w:t>
+      </w:r>
+      <w:proofErr w:type="gramStart"/>
+      <w:r>
+        <w:rPr>
+          <w:b/>
+          <w:sz w:val="24"/>
+          <w:highlight w:val="yellow"/>
+        </w:rPr>
+        <w:t>print(</w:t>
+      </w:r>
+      <w:proofErr w:type="gramEnd"/>
+      <w:r>
+        <w:rPr>
+          <w:b/>
+          <w:sz w:val="24"/>
+          <w:highlight w:val="yellow"/>
+        </w:rPr>
+        <w:t>df.info())</w:t>
+      </w:r>
+      <w:r>
+        <w:rPr>
+          <w:sz w:val="24"/>
+        </w:rPr>
+        <w:t xml:space="preserve"> -&gt; to see about number of column, row and </w:t>
+      </w:r>
+      <w:proofErr w:type="spellStart"/>
+      <w:r>
+        <w:rPr>
+          <w:sz w:val="24"/>
+        </w:rPr>
+        <w:t>etc</w:t>
+      </w:r>
+      <w:proofErr w:type="spellEnd"/>
+    </w:p>
+    <w:p>
+      <w:pPr>
+        <w:rPr>
+          <w:sz w:val="24"/>
+        </w:rPr>
+      </w:pPr>
+    </w:p>
+    <w:p>
+      <w:pPr>
+        <w:rPr>
+          <w:sz w:val="24"/>
+        </w:rPr>
+      </w:pPr>
+      <w:r>
+        <w:rPr>
+          <w:sz w:val="24"/>
+        </w:rPr>
+        <w:t xml:space="preserve">-Loading a Data </w:t>
+      </w:r>
+      <w:proofErr w:type="gramStart"/>
+      <w:r>
+        <w:rPr>
+          <w:sz w:val="24"/>
+        </w:rPr>
+        <w:t>Frame :</w:t>
+      </w:r>
+      <w:proofErr w:type="gramEnd"/>
+    </w:p>
+    <w:p>
+      <w:pPr>
+        <w:shd w:val="clear" w:color="auto" w:fill="1E1E1E"/>
+        <w:spacing w:after="0" w:line="315" w:lineRule="atLeast"/>
+        <w:rPr>
+          <w:rFonts w:ascii="Consolas" w:eastAsia="Times New Roman" w:hAnsi="Consolas" w:cs="Times New Roman"/>
+          <w:color w:val="D4D4D4"/>
+          <w:sz w:val="24"/>
+          <w:szCs w:val="24"/>
+        </w:rPr>
+      </w:pPr>
+      <w:r>
+        <w:rPr>
+          <w:rFonts w:ascii="Consolas" w:eastAsia="Times New Roman" w:hAnsi="Consolas" w:cs="Times New Roman"/>
+          <w:color w:val="00C53B"/>
+          <w:sz w:val="24"/>
+          <w:szCs w:val="24"/>
+        </w:rPr>
+        <w:t># Import pandas under the alias </w:t>
+      </w:r>
+      <w:proofErr w:type="spellStart"/>
+      <w:proofErr w:type="gramStart"/>
+      <w:r>
+        <w:rPr>
+          <w:rFonts w:ascii="Consolas" w:eastAsia="Times New Roman" w:hAnsi="Consolas" w:cs="Times New Roman"/>
+          <w:color w:val="00C53B"/>
+          <w:sz w:val="24"/>
+          <w:szCs w:val="24"/>
+        </w:rPr>
+        <w:t>pd</w:t>
+      </w:r>
+      <w:proofErr w:type="spellEnd"/>
+      <w:proofErr w:type="gramEnd"/>
+    </w:p>
+    <w:p>
+      <w:pPr>
+        <w:shd w:val="clear" w:color="auto" w:fill="1E1E1E"/>
+        <w:spacing w:after="0" w:line="315" w:lineRule="atLeast"/>
+        <w:rPr>
+          <w:rFonts w:ascii="Consolas" w:eastAsia="Times New Roman" w:hAnsi="Consolas" w:cs="Times New Roman"/>
+          <w:color w:val="D4D4D4"/>
+          <w:sz w:val="24"/>
+          <w:szCs w:val="24"/>
+        </w:rPr>
+      </w:pPr>
+      <w:proofErr w:type="gramStart"/>
+      <w:r>
+        <w:rPr>
+          <w:rFonts w:ascii="Consolas" w:eastAsia="Times New Roman" w:hAnsi="Consolas" w:cs="Times New Roman"/>
+          <w:color w:val="009BD8"/>
+          <w:sz w:val="24"/>
+          <w:szCs w:val="24"/>
+        </w:rPr>
+        <w:t>import</w:t>
+      </w:r>
+      <w:proofErr w:type="gramEnd"/>
+      <w:r>
+        <w:rPr>
+          <w:rFonts w:ascii="Consolas" w:eastAsia="Times New Roman" w:hAnsi="Consolas" w:cs="Times New Roman"/>
+          <w:color w:val="D4D4D4"/>
+          <w:sz w:val="24"/>
+          <w:szCs w:val="24"/>
+        </w:rPr>
+        <w:t> </w:t>
+      </w:r>
+      <w:r>
+        <w:rPr>
+          <w:rFonts w:ascii="Consolas" w:eastAsia="Times New Roman" w:hAnsi="Consolas" w:cs="Times New Roman"/>
+          <w:color w:val="FFFFFF"/>
+          <w:sz w:val="24"/>
+          <w:szCs w:val="24"/>
+        </w:rPr>
+        <w:t>pandas</w:t>
+      </w:r>
+      <w:r>
+        <w:rPr>
+          <w:rFonts w:ascii="Consolas" w:eastAsia="Times New Roman" w:hAnsi="Consolas" w:cs="Times New Roman"/>
+          <w:color w:val="D4D4D4"/>
+          <w:sz w:val="24"/>
+          <w:szCs w:val="24"/>
+        </w:rPr>
+        <w:t> </w:t>
+      </w:r>
+      <w:r>
+        <w:rPr>
+          <w:rFonts w:ascii="Consolas" w:eastAsia="Times New Roman" w:hAnsi="Consolas" w:cs="Times New Roman"/>
+          <w:color w:val="009BD8"/>
+          <w:sz w:val="24"/>
+          <w:szCs w:val="24"/>
+        </w:rPr>
+        <w:t>as</w:t>
+      </w:r>
+      <w:r>
+        <w:rPr>
+          <w:rFonts w:ascii="Consolas" w:eastAsia="Times New Roman" w:hAnsi="Consolas" w:cs="Times New Roman"/>
+          <w:color w:val="D4D4D4"/>
+          <w:sz w:val="24"/>
+          <w:szCs w:val="24"/>
+        </w:rPr>
+        <w:t> </w:t>
+      </w:r>
+      <w:proofErr w:type="spellStart"/>
+      <w:r>
+        <w:rPr>
+          <w:rFonts w:ascii="Consolas" w:eastAsia="Times New Roman" w:hAnsi="Consolas" w:cs="Times New Roman"/>
+          <w:color w:val="FFFFFF"/>
+          <w:sz w:val="24"/>
+          <w:szCs w:val="24"/>
+        </w:rPr>
+        <w:t>pd</w:t>
+      </w:r>
+      <w:proofErr w:type="spellEnd"/>
+    </w:p>
+    <w:p>
+      <w:pPr>
+        <w:shd w:val="clear" w:color="auto" w:fill="1E1E1E"/>
+        <w:spacing w:after="0" w:line="315" w:lineRule="atLeast"/>
+        <w:rPr>
+          <w:rFonts w:ascii="Consolas" w:eastAsia="Times New Roman" w:hAnsi="Consolas" w:cs="Times New Roman"/>
+          <w:color w:val="D4D4D4"/>
+          <w:sz w:val="24"/>
+          <w:szCs w:val="24"/>
+        </w:rPr>
+      </w:pPr>
+    </w:p>
+    <w:p>
+      <w:pPr>
+        <w:shd w:val="clear" w:color="auto" w:fill="1E1E1E"/>
+        <w:spacing w:after="0" w:line="315" w:lineRule="atLeast"/>
+        <w:rPr>
+          <w:rFonts w:ascii="Consolas" w:eastAsia="Times New Roman" w:hAnsi="Consolas" w:cs="Times New Roman"/>
+          <w:color w:val="D4D4D4"/>
+          <w:sz w:val="24"/>
+          <w:szCs w:val="24"/>
+        </w:rPr>
+      </w:pPr>
+      <w:r>
+        <w:rPr>
+          <w:rFonts w:ascii="Consolas" w:eastAsia="Times New Roman" w:hAnsi="Consolas" w:cs="Times New Roman"/>
+          <w:color w:val="00C53B"/>
+          <w:sz w:val="24"/>
+          <w:szCs w:val="24"/>
+        </w:rPr>
+        <w:t># Load the CSV "credit_records.csv"</w:t>
+      </w:r>
+    </w:p>
+    <w:p>
+      <w:pPr>
+        <w:shd w:val="clear" w:color="auto" w:fill="1E1E1E"/>
+        <w:spacing w:after="0" w:line="315" w:lineRule="atLeast"/>
+        <w:rPr>
+          <w:rFonts w:ascii="Consolas" w:eastAsia="Times New Roman" w:hAnsi="Consolas" w:cs="Times New Roman"/>
+          <w:color w:val="D4D4D4"/>
+          <w:sz w:val="24"/>
+          <w:szCs w:val="24"/>
+        </w:rPr>
+      </w:pPr>
+      <w:proofErr w:type="spellStart"/>
+      <w:r>
+        <w:rPr>
+          <w:rFonts w:ascii="Consolas" w:eastAsia="Times New Roman" w:hAnsi="Consolas" w:cs="Times New Roman"/>
+          <w:color w:val="FFFFFF"/>
+          <w:sz w:val="24"/>
+          <w:szCs w:val="24"/>
+        </w:rPr>
+        <w:t>credit_records</w:t>
+      </w:r>
+      <w:proofErr w:type="spellEnd"/>
+      <w:r>
+        <w:rPr>
+          <w:rFonts w:ascii="Consolas" w:eastAsia="Times New Roman" w:hAnsi="Consolas" w:cs="Times New Roman"/>
+          <w:color w:val="D4D4D4"/>
+          <w:sz w:val="24"/>
+          <w:szCs w:val="24"/>
+        </w:rPr>
+        <w:t> = </w:t>
+      </w:r>
+      <w:proofErr w:type="spellStart"/>
+      <w:r>
+        <w:rPr>
+          <w:rFonts w:ascii="Consolas" w:eastAsia="Times New Roman" w:hAnsi="Consolas" w:cs="Times New Roman"/>
+          <w:color w:val="FFFFFF"/>
+          <w:sz w:val="24"/>
+          <w:szCs w:val="24"/>
+        </w:rPr>
+        <w:t>pd</w:t>
+      </w:r>
+      <w:r>
+        <w:rPr>
+          <w:rFonts w:ascii="Consolas" w:eastAsia="Times New Roman" w:hAnsi="Consolas" w:cs="Times New Roman"/>
+          <w:color w:val="D4D4D4"/>
+          <w:sz w:val="24"/>
+          <w:szCs w:val="24"/>
+        </w:rPr>
+        <w:t>.</w:t>
+      </w:r>
+      <w:r>
+        <w:rPr>
+          <w:rFonts w:ascii="Consolas" w:eastAsia="Times New Roman" w:hAnsi="Consolas" w:cs="Times New Roman"/>
+          <w:color w:val="FFFFFF"/>
+          <w:sz w:val="24"/>
+          <w:szCs w:val="24"/>
+        </w:rPr>
+        <w:t>read_</w:t>
+      </w:r>
+      <w:proofErr w:type="gramStart"/>
+      <w:r>
+        <w:rPr>
+          <w:rFonts w:ascii="Consolas" w:eastAsia="Times New Roman" w:hAnsi="Consolas" w:cs="Times New Roman"/>
+          <w:color w:val="FFFFFF"/>
+          <w:sz w:val="24"/>
+          <w:szCs w:val="24"/>
+        </w:rPr>
+        <w:t>csv</w:t>
+      </w:r>
+      <w:proofErr w:type="spellEnd"/>
+      <w:r>
+        <w:rPr>
+          <w:rFonts w:ascii="Consolas" w:eastAsia="Times New Roman" w:hAnsi="Consolas" w:cs="Times New Roman"/>
+          <w:color w:val="DCDCDC"/>
+          <w:sz w:val="24"/>
+          <w:szCs w:val="24"/>
+        </w:rPr>
+        <w:t>(</w:t>
+      </w:r>
+      <w:proofErr w:type="gramEnd"/>
+      <w:r>
+        <w:rPr>
+          <w:rFonts w:ascii="Consolas" w:eastAsia="Times New Roman" w:hAnsi="Consolas" w:cs="Times New Roman"/>
+          <w:color w:val="DC4D8B"/>
+          <w:sz w:val="24"/>
+          <w:szCs w:val="24"/>
+        </w:rPr>
+        <w:t>"credit_records.csv"</w:t>
+      </w:r>
+      <w:r>
+        <w:rPr>
+          <w:rFonts w:ascii="Consolas" w:eastAsia="Times New Roman" w:hAnsi="Consolas" w:cs="Times New Roman"/>
+          <w:color w:val="DCDCDC"/>
+          <w:sz w:val="24"/>
+          <w:szCs w:val="24"/>
+        </w:rPr>
+        <w:t>)</w:t>
+      </w:r>
+    </w:p>
+    <w:p>
+      <w:pPr>
+        <w:shd w:val="clear" w:color="auto" w:fill="1E1E1E"/>
+        <w:spacing w:after="0" w:line="315" w:lineRule="atLeast"/>
+        <w:rPr>
+          <w:rFonts w:ascii="Consolas" w:eastAsia="Times New Roman" w:hAnsi="Consolas" w:cs="Times New Roman"/>
+          <w:color w:val="D4D4D4"/>
+          <w:sz w:val="24"/>
+          <w:szCs w:val="24"/>
+        </w:rPr>
+      </w:pPr>
+    </w:p>
+    <w:p>
+      <w:pPr>
+        <w:shd w:val="clear" w:color="auto" w:fill="1E1E1E"/>
+        <w:spacing w:after="0" w:line="315" w:lineRule="atLeast"/>
+        <w:rPr>
+          <w:rFonts w:ascii="Consolas" w:eastAsia="Times New Roman" w:hAnsi="Consolas" w:cs="Times New Roman"/>
+          <w:color w:val="D4D4D4"/>
+          <w:sz w:val="24"/>
+          <w:szCs w:val="24"/>
+        </w:rPr>
+      </w:pPr>
+      <w:r>
+        <w:rPr>
+          <w:rFonts w:ascii="Consolas" w:eastAsia="Times New Roman" w:hAnsi="Consolas" w:cs="Times New Roman"/>
+          <w:color w:val="00C53B"/>
+          <w:sz w:val="24"/>
+          <w:szCs w:val="24"/>
+        </w:rPr>
+        <w:t># Display the first five rows of credit_records using the .</w:t>
+      </w:r>
+      <w:proofErr w:type="gramStart"/>
+      <w:r>
+        <w:rPr>
+          <w:rFonts w:ascii="Consolas" w:eastAsia="Times New Roman" w:hAnsi="Consolas" w:cs="Times New Roman"/>
+          <w:color w:val="00C53B"/>
+          <w:sz w:val="24"/>
+          <w:szCs w:val="24"/>
+        </w:rPr>
+        <w:t>head(</w:t>
+      </w:r>
+      <w:proofErr w:type="gramEnd"/>
+      <w:r>
+        <w:rPr>
+          <w:rFonts w:ascii="Consolas" w:eastAsia="Times New Roman" w:hAnsi="Consolas" w:cs="Times New Roman"/>
+          <w:color w:val="00C53B"/>
+          <w:sz w:val="24"/>
+          <w:szCs w:val="24"/>
+        </w:rPr>
+        <w:t>) method</w:t>
+      </w:r>
+    </w:p>
+    <w:p>
+      <w:pPr>
+        <w:shd w:val="clear" w:color="auto" w:fill="1E1E1E"/>
+        <w:spacing w:after="0" w:line="315" w:lineRule="atLeast"/>
+        <w:rPr>
+          <w:rFonts w:ascii="Consolas" w:eastAsia="Times New Roman" w:hAnsi="Consolas" w:cs="Times New Roman"/>
+          <w:color w:val="D4D4D4"/>
+          <w:sz w:val="24"/>
+          <w:szCs w:val="24"/>
+        </w:rPr>
+      </w:pPr>
+      <w:proofErr w:type="gramStart"/>
+      <w:r>
+        <w:rPr>
+          <w:rFonts w:ascii="Consolas" w:eastAsia="Times New Roman" w:hAnsi="Consolas" w:cs="Times New Roman"/>
+          <w:color w:val="009BD8"/>
+          <w:sz w:val="24"/>
+          <w:szCs w:val="24"/>
+        </w:rPr>
+        <w:t>print</w:t>
+      </w:r>
+      <w:r>
+        <w:rPr>
+          <w:rFonts w:ascii="Consolas" w:eastAsia="Times New Roman" w:hAnsi="Consolas" w:cs="Times New Roman"/>
+          <w:color w:val="DCDCDC"/>
+          <w:sz w:val="24"/>
+          <w:szCs w:val="24"/>
+        </w:rPr>
+        <w:t>(</w:t>
+      </w:r>
+      <w:proofErr w:type="spellStart"/>
+      <w:proofErr w:type="gramEnd"/>
+      <w:r>
+        <w:rPr>
+          <w:rFonts w:ascii="Consolas" w:eastAsia="Times New Roman" w:hAnsi="Consolas" w:cs="Times New Roman"/>
+          <w:color w:val="FFFFFF"/>
+          <w:sz w:val="24"/>
+          <w:szCs w:val="24"/>
+        </w:rPr>
+        <w:t>credit_records</w:t>
+      </w:r>
+      <w:r>
+        <w:rPr>
+          <w:rFonts w:ascii="Consolas" w:eastAsia="Times New Roman" w:hAnsi="Consolas" w:cs="Times New Roman"/>
+          <w:color w:val="D4D4D4"/>
+          <w:sz w:val="24"/>
+          <w:szCs w:val="24"/>
+        </w:rPr>
+        <w:t>.</w:t>
+      </w:r>
+      <w:r>
+        <w:rPr>
+          <w:rFonts w:ascii="Consolas" w:eastAsia="Times New Roman" w:hAnsi="Consolas" w:cs="Times New Roman"/>
+          <w:color w:val="FFFFFF"/>
+          <w:sz w:val="24"/>
+          <w:szCs w:val="24"/>
+        </w:rPr>
+        <w:t>head</w:t>
+      </w:r>
+      <w:proofErr w:type="spellEnd"/>
+      <w:r>
+        <w:rPr>
+          <w:rFonts w:ascii="Consolas" w:eastAsia="Times New Roman" w:hAnsi="Consolas" w:cs="Times New Roman"/>
+          <w:color w:val="DCDCDC"/>
+          <w:sz w:val="24"/>
+          <w:szCs w:val="24"/>
+        </w:rPr>
+        <w:t>())</w:t>
+      </w:r>
+    </w:p>
+    <w:p>
+      <w:pPr>
+        <w:rPr>
+          <w:sz w:val="24"/>
+        </w:rPr>
+      </w:pPr>
+    </w:p>
+    <w:p>
+      <w:pPr>
+        <w:rPr>
+          <w:sz w:val="24"/>
+        </w:rPr>
+      </w:pPr>
+    </w:p>
+    <w:p>
+      <w:pPr>
+        <w:rPr>
+          <w:sz w:val="24"/>
+        </w:rPr>
+      </w:pPr>
+      <w:r>
+        <w:rPr>
+          <w:sz w:val="24"/>
+        </w:rPr>
+        <w:t xml:space="preserve">-Inspecting a data </w:t>
+      </w:r>
+      <w:proofErr w:type="gramStart"/>
+      <w:r>
+        <w:rPr>
+          <w:sz w:val="24"/>
+        </w:rPr>
+        <w:t>frame :</w:t>
+      </w:r>
+      <w:proofErr w:type="gramEnd"/>
+    </w:p>
+    <w:p>
+      <w:pPr>
+        <w:shd w:val="clear" w:color="auto" w:fill="1E1E1E"/>
+        <w:spacing w:after="0" w:line="315" w:lineRule="atLeast"/>
+        <w:rPr>
+          <w:rFonts w:ascii="Consolas" w:eastAsia="Times New Roman" w:hAnsi="Consolas" w:cs="Times New Roman"/>
+          <w:color w:val="D4D4D4"/>
+          <w:sz w:val="24"/>
+          <w:szCs w:val="24"/>
+        </w:rPr>
+      </w:pPr>
+      <w:r>
+        <w:rPr>
+          <w:rFonts w:ascii="Consolas" w:eastAsia="Times New Roman" w:hAnsi="Consolas" w:cs="Times New Roman"/>
+          <w:color w:val="00C53B"/>
+          <w:sz w:val="24"/>
+          <w:szCs w:val="24"/>
+        </w:rPr>
+        <w:t>#Use .</w:t>
+      </w:r>
+      <w:proofErr w:type="gramStart"/>
+      <w:r>
+        <w:rPr>
+          <w:rFonts w:ascii="Consolas" w:eastAsia="Times New Roman" w:hAnsi="Consolas" w:cs="Times New Roman"/>
+          <w:color w:val="00C53B"/>
+          <w:sz w:val="24"/>
+          <w:szCs w:val="24"/>
+        </w:rPr>
+        <w:t>info(</w:t>
+      </w:r>
+      <w:proofErr w:type="gramEnd"/>
+      <w:r>
+        <w:rPr>
+          <w:rFonts w:ascii="Consolas" w:eastAsia="Times New Roman" w:hAnsi="Consolas" w:cs="Times New Roman"/>
+          <w:color w:val="00C53B"/>
+          <w:sz w:val="24"/>
+          <w:szCs w:val="24"/>
+        </w:rPr>
+        <w:t>) to inspect the </w:t>
+      </w:r>
+      <w:proofErr w:type="spellStart"/>
+      <w:r>
+        <w:rPr>
+          <w:rFonts w:ascii="Consolas" w:eastAsia="Times New Roman" w:hAnsi="Consolas" w:cs="Times New Roman"/>
+          <w:color w:val="00C53B"/>
+          <w:sz w:val="24"/>
+          <w:szCs w:val="24"/>
+        </w:rPr>
+        <w:t>DataFrame</w:t>
+      </w:r>
+      <w:proofErr w:type="spellEnd"/>
+      <w:r>
+        <w:rPr>
+          <w:rFonts w:ascii="Consolas" w:eastAsia="Times New Roman" w:hAnsi="Consolas" w:cs="Times New Roman"/>
+          <w:color w:val="00C53B"/>
+          <w:sz w:val="24"/>
+          <w:szCs w:val="24"/>
+        </w:rPr>
+        <w:t> </w:t>
+      </w:r>
+      <w:proofErr w:type="spellStart"/>
+      <w:r>
+        <w:rPr>
+          <w:rFonts w:ascii="Consolas" w:eastAsia="Times New Roman" w:hAnsi="Consolas" w:cs="Times New Roman"/>
+          <w:color w:val="00C53B"/>
+          <w:sz w:val="24"/>
+          <w:szCs w:val="24"/>
+        </w:rPr>
+        <w:t>credit_records</w:t>
+      </w:r>
+      <w:proofErr w:type="spellEnd"/>
+    </w:p>
+    <w:p>
+      <w:pPr>
+        <w:shd w:val="clear" w:color="auto" w:fill="1E1E1E"/>
+        <w:spacing w:after="0" w:line="315" w:lineRule="atLeast"/>
+        <w:rPr>
+          <w:rFonts w:ascii="Consolas" w:eastAsia="Times New Roman" w:hAnsi="Consolas" w:cs="Times New Roman"/>
+          <w:color w:val="D4D4D4"/>
+          <w:sz w:val="24"/>
+          <w:szCs w:val="24"/>
+        </w:rPr>
+      </w:pPr>
+      <w:proofErr w:type="gramStart"/>
+      <w:r>
+        <w:rPr>
+          <w:rFonts w:ascii="Consolas" w:eastAsia="Times New Roman" w:hAnsi="Consolas" w:cs="Times New Roman"/>
+          <w:color w:val="009BD8"/>
+          <w:sz w:val="24"/>
+          <w:szCs w:val="24"/>
+        </w:rPr>
+        <w:t>print</w:t>
+      </w:r>
+      <w:r>
+        <w:rPr>
+          <w:rFonts w:ascii="Consolas" w:eastAsia="Times New Roman" w:hAnsi="Consolas" w:cs="Times New Roman"/>
+          <w:color w:val="DCDCDC"/>
+          <w:sz w:val="24"/>
+          <w:szCs w:val="24"/>
+        </w:rPr>
+        <w:t>(</w:t>
+      </w:r>
+      <w:proofErr w:type="gramEnd"/>
+      <w:r>
+        <w:rPr>
+          <w:rFonts w:ascii="Consolas" w:eastAsia="Times New Roman" w:hAnsi="Consolas" w:cs="Times New Roman"/>
+          <w:color w:val="FFFFFF"/>
+          <w:sz w:val="24"/>
+          <w:szCs w:val="24"/>
+        </w:rPr>
+        <w:t>credit_records</w:t>
+      </w:r>
+      <w:r>
+        <w:rPr>
+          <w:rFonts w:ascii="Consolas" w:eastAsia="Times New Roman" w:hAnsi="Consolas" w:cs="Times New Roman"/>
+          <w:color w:val="D4D4D4"/>
+          <w:sz w:val="24"/>
+          <w:szCs w:val="24"/>
+        </w:rPr>
+        <w:t>.</w:t>
+      </w:r>
+      <w:r>
+        <w:rPr>
+          <w:rFonts w:ascii="Consolas" w:eastAsia="Times New Roman" w:hAnsi="Consolas" w:cs="Times New Roman"/>
+          <w:color w:val="FFFFFF"/>
+          <w:sz w:val="24"/>
+          <w:szCs w:val="24"/>
+        </w:rPr>
+        <w:t>info</w:t>
+      </w:r>
+      <w:r>
+        <w:rPr>
+          <w:rFonts w:ascii="Consolas" w:eastAsia="Times New Roman" w:hAnsi="Consolas" w:cs="Times New Roman"/>
+          <w:color w:val="DCDCDC"/>
+          <w:sz w:val="24"/>
+          <w:szCs w:val="24"/>
+        </w:rPr>
+        <w:t>())</w:t>
       </w:r>
     </w:p>
     <w:p>
@@ -934,13 +3313,6 @@
       </w:pPr>
       <w:bookmarkStart w:id="0" w:name="_GoBack"/>
       <w:bookmarkEnd w:id="0"/>
-    </w:p>
-    <w:p>
-      <w:pPr>
-        <w:rPr>
-          <w:sz w:val="24"/>
-        </w:rPr>
-      </w:pPr>
     </w:p>
     <w:sectPr>
       <w:pgSz w:w="12240" w:h="15840"/>

</xml_diff>